<commit_message>
Last update in hw3 09.05.16 23:37
</commit_message>
<xml_diff>
--- a/hw3/עיבוד שפות טבעיות.docx
+++ b/hw3/עיבוד שפות טבעיות.docx
@@ -93,33 +93,55 @@
           <w:rtl/>
         </w:rPr>
       </w:pPr>
-      <w:r>
-        <w:rPr>
-          <w:rFonts w:hint="cs"/>
-          <w:sz w:val="32"/>
-          <w:szCs w:val="32"/>
-          <w:rtl/>
-        </w:rPr>
-        <w:t>פורטנוי ליאור</w:t>
-      </w:r>
-    </w:p>
-    <w:p>
-      <w:pPr>
-        <w:spacing w:after="0"/>
-        <w:rPr>
-          <w:sz w:val="32"/>
-          <w:szCs w:val="32"/>
-          <w:rtl/>
-        </w:rPr>
-      </w:pPr>
-      <w:r>
-        <w:rPr>
-          <w:rFonts w:hint="cs"/>
-          <w:sz w:val="32"/>
-          <w:szCs w:val="32"/>
-          <w:rtl/>
-        </w:rPr>
-        <w:t>אפראימוב אורן</w:t>
+      <w:proofErr w:type="spellStart"/>
+      <w:r>
+        <w:rPr>
+          <w:rFonts w:hint="cs"/>
+          <w:sz w:val="32"/>
+          <w:szCs w:val="32"/>
+          <w:rtl/>
+        </w:rPr>
+        <w:t>פורטנוי</w:t>
+      </w:r>
+      <w:proofErr w:type="spellEnd"/>
+      <w:r>
+        <w:rPr>
+          <w:rFonts w:hint="cs"/>
+          <w:sz w:val="32"/>
+          <w:szCs w:val="32"/>
+          <w:rtl/>
+        </w:rPr>
+        <w:t xml:space="preserve"> ליאור</w:t>
+      </w:r>
+    </w:p>
+    <w:p>
+      <w:pPr>
+        <w:spacing w:after="0"/>
+        <w:rPr>
+          <w:sz w:val="32"/>
+          <w:szCs w:val="32"/>
+          <w:rtl/>
+        </w:rPr>
+      </w:pPr>
+      <w:proofErr w:type="spellStart"/>
+      <w:r>
+        <w:rPr>
+          <w:rFonts w:hint="cs"/>
+          <w:sz w:val="32"/>
+          <w:szCs w:val="32"/>
+          <w:rtl/>
+        </w:rPr>
+        <w:t>אפראימוב</w:t>
+      </w:r>
+      <w:proofErr w:type="spellEnd"/>
+      <w:r>
+        <w:rPr>
+          <w:rFonts w:hint="cs"/>
+          <w:sz w:val="32"/>
+          <w:szCs w:val="32"/>
+          <w:rtl/>
+        </w:rPr>
+        <w:t xml:space="preserve"> אורן</w:t>
       </w:r>
     </w:p>
     <w:p>
@@ -224,7 +246,6 @@
       <w:pPr>
         <w:spacing w:after="0"/>
         <w:rPr>
-          <w:rFonts w:hint="cs"/>
           <w:sz w:val="32"/>
           <w:szCs w:val="32"/>
           <w:rtl/>
@@ -451,94 +472,127 @@
           <w:szCs w:val="32"/>
           <w:rtl/>
         </w:rPr>
-        <w:t>הערה חשובה: לאחר התייעצות עם קבוצות אחרות, והשוואת תוצאות המסווגים בשאלה, אנו חושב ששיטת ה"ערבוב" שלנו פגעה בערכים שהיו אמורים להיות אילו בחרנו להשתמש ב-</w:t>
-      </w:r>
-      <w:r>
-        <w:rPr>
+        <w:t xml:space="preserve">הערה חשובה: לאחר התייעצות עם קבוצות אחרות, והשוואת תוצאות המסווגים בשאלה, אנו </w:t>
+      </w:r>
+      <w:r>
+        <w:rPr>
+          <w:rFonts w:hint="cs"/>
           <w:b/>
           <w:bCs/>
           <w:sz w:val="32"/>
           <w:szCs w:val="32"/>
-        </w:rPr>
-        <w:t>shuffle</w:t>
-      </w:r>
-      <w:r>
-        <w:rPr>
-          <w:rFonts w:hint="cs"/>
+          <w:rtl/>
+        </w:rPr>
+        <w:t xml:space="preserve">חושבים שתוצאות המסווגים </w:t>
+      </w:r>
+      <w:r>
+        <w:rPr>
           <w:b/>
           <w:bCs/>
           <w:sz w:val="32"/>
           <w:szCs w:val="32"/>
-          <w:rtl/>
-        </w:rPr>
-        <w:t>!</w:t>
-      </w:r>
-    </w:p>
-    <w:p>
-      <w:pPr>
-        <w:spacing w:after="0"/>
-        <w:rPr>
-          <w:sz w:val="32"/>
-          <w:szCs w:val="32"/>
-          <w:rtl/>
-        </w:rPr>
-      </w:pPr>
-    </w:p>
-    <w:p>
-      <w:pPr>
-        <w:spacing w:after="0"/>
-        <w:rPr>
-          <w:sz w:val="32"/>
-          <w:szCs w:val="32"/>
-          <w:rtl/>
-        </w:rPr>
-      </w:pPr>
-      <w:r>
-        <w:rPr>
-          <w:sz w:val="32"/>
-          <w:szCs w:val="32"/>
-          <w:rtl/>
-        </w:rPr>
-        <w:br/>
-      </w:r>
-    </w:p>
-    <w:p>
-      <w:pPr>
-        <w:bidi w:val="0"/>
-        <w:rPr>
-          <w:sz w:val="32"/>
-          <w:szCs w:val="32"/>
-          <w:rtl/>
-        </w:rPr>
-      </w:pPr>
-      <w:r>
-        <w:rPr>
-          <w:sz w:val="32"/>
-          <w:szCs w:val="32"/>
-          <w:rtl/>
-        </w:rPr>
-        <w:br w:type="page"/>
-      </w:r>
-    </w:p>
-    <w:p>
-      <w:pPr>
-        <w:spacing w:after="0"/>
-        <w:rPr>
+        </w:rPr>
+        <w:t xml:space="preserve"> Decision-Tree</w:t>
+      </w:r>
+      <w:r>
+        <w:rPr>
+          <w:rFonts w:hint="cs"/>
           <w:b/>
           <w:bCs/>
           <w:sz w:val="32"/>
           <w:szCs w:val="32"/>
-          <w:u w:val="single"/>
-          <w:rtl/>
-        </w:rPr>
-      </w:pPr>
-      <w:r>
-        <w:rPr>
-          <w:rFonts w:hint="cs"/>
+          <w:rtl/>
+        </w:rPr>
+        <w:t xml:space="preserve"> ו-</w:t>
+      </w:r>
+      <w:proofErr w:type="spellStart"/>
+      <w:r>
+        <w:rPr>
           <w:b/>
           <w:bCs/>
           <w:sz w:val="32"/>
           <w:szCs w:val="32"/>
+        </w:rPr>
+        <w:t>knn</w:t>
+      </w:r>
+      <w:proofErr w:type="spellEnd"/>
+      <w:r>
+        <w:rPr>
+          <w:rFonts w:hint="cs"/>
+          <w:b/>
+          <w:bCs/>
+          <w:sz w:val="32"/>
+          <w:szCs w:val="32"/>
+          <w:rtl/>
+        </w:rPr>
+        <w:t xml:space="preserve"> שונים בשאלה 2, עקב עוצמת החישוב של המחשב, בשאלה 4 קיבלנו אותם תוצאות.</w:t>
+      </w:r>
+    </w:p>
+    <w:p>
+      <w:pPr>
+        <w:spacing w:after="0"/>
+        <w:rPr>
+          <w:sz w:val="32"/>
+          <w:szCs w:val="32"/>
+          <w:rtl/>
+        </w:rPr>
+      </w:pPr>
+    </w:p>
+    <w:p>
+      <w:pPr>
+        <w:spacing w:after="0"/>
+        <w:rPr>
+          <w:sz w:val="32"/>
+          <w:szCs w:val="32"/>
+          <w:rtl/>
+        </w:rPr>
+      </w:pPr>
+      <w:r>
+        <w:rPr>
+          <w:sz w:val="32"/>
+          <w:szCs w:val="32"/>
+          <w:rtl/>
+        </w:rPr>
+        <w:br/>
+      </w:r>
+    </w:p>
+    <w:p>
+      <w:pPr>
+        <w:bidi w:val="0"/>
+        <w:rPr>
+          <w:sz w:val="32"/>
+          <w:szCs w:val="32"/>
+          <w:rtl/>
+        </w:rPr>
+      </w:pPr>
+      <w:r>
+        <w:rPr>
+          <w:sz w:val="32"/>
+          <w:szCs w:val="32"/>
+          <w:rtl/>
+        </w:rPr>
+        <w:br w:type="page"/>
+      </w:r>
+    </w:p>
+    <w:p>
+      <w:pPr>
+        <w:spacing w:after="0"/>
+        <w:rPr>
+          <w:b/>
+          <w:bCs/>
+          <w:sz w:val="32"/>
+          <w:szCs w:val="32"/>
+          <w:u w:val="single"/>
+          <w:rtl/>
+        </w:rPr>
+      </w:pPr>
+      <w:r>
+        <w:rPr>
+          <w:rFonts w:hint="cs"/>
+          <w:b/>
+          <w:bCs/>
+          <w:sz w:val="32"/>
+          <w:szCs w:val="32"/>
           <w:u w:val="single"/>
           <w:rtl/>
         </w:rPr>
@@ -586,7 +640,27 @@
           <w:szCs w:val="28"/>
           <w:rtl/>
         </w:rPr>
-        <w:t>בחרו כמה עשרות (עד 50) מילים אשר עשויות לדעתכם לתפוס את ההבדלים בין ביקורות חיוביות לשליליות. תוכלו להעזר ברשימות מילים קיימות ברשת למטלות מסוג זה (שתמצאו בעצמכם). פרטו את הרשימה שבחרתם</w:t>
+        <w:t xml:space="preserve">בחרו כמה עשרות (עד 50) מילים אשר עשויות לדעתכם לתפוס את ההבדלים בין ביקורות חיוביות לשליליות. תוכלו </w:t>
+      </w:r>
+      <w:proofErr w:type="spellStart"/>
+      <w:r>
+        <w:rPr>
+          <w:rFonts w:cs="Arial"/>
+          <w:sz w:val="28"/>
+          <w:szCs w:val="28"/>
+          <w:rtl/>
+        </w:rPr>
+        <w:t>להעזר</w:t>
+      </w:r>
+      <w:proofErr w:type="spellEnd"/>
+      <w:r>
+        <w:rPr>
+          <w:rFonts w:cs="Arial"/>
+          <w:sz w:val="28"/>
+          <w:szCs w:val="28"/>
+          <w:rtl/>
+        </w:rPr>
+        <w:t xml:space="preserve"> ברשימות מילים קיימות ברשת למטלות מסוג זה (שתמצאו בעצמכם). פרטו את הרשימה שבחרתם</w:t>
       </w:r>
       <w:r>
         <w:rPr>
@@ -712,44 +786,42 @@
           <w:sz w:val="28"/>
           <w:szCs w:val="28"/>
         </w:rPr>
-        <w:t>first-rate, insightful, clever, charming, comical, charismatic, enjoyable, uproarious, original, tender, hilarious, absorbing, sensitive, riveting, intriguing, powerful, fascinating ,pleasant, surprising, dazzling, thought provoking, imaginative, legendary, unpretentious</w:t>
-      </w:r>
-    </w:p>
-    <w:p>
-      <w:pPr>
-        <w:spacing w:after="0"/>
-        <w:rPr>
-          <w:sz w:val="28"/>
-          <w:szCs w:val="28"/>
-          <w:rtl/>
-        </w:rPr>
-      </w:pPr>
-      <w:r>
-        <w:rPr>
-          <w:rFonts w:hint="cs"/>
-          <w:sz w:val="28"/>
-          <w:szCs w:val="28"/>
-          <w:rtl/>
-        </w:rPr>
-        <w:t xml:space="preserve">רשימת המילים </w:t>
-      </w:r>
-      <w:r>
-        <w:rPr>
-          <w:rFonts w:hint="cs"/>
-          <w:sz w:val="28"/>
-          <w:szCs w:val="28"/>
-          <w:rtl/>
-        </w:rPr>
-        <w:t>"השליליות"</w:t>
-      </w:r>
-      <w:r>
-        <w:rPr>
-          <w:rFonts w:hint="cs"/>
-          <w:sz w:val="28"/>
-          <w:szCs w:val="28"/>
-          <w:rtl/>
-        </w:rPr>
-        <w:t xml:space="preserve"> (בסך הכול </w:t>
+        <w:t xml:space="preserve">first-rate, insightful, clever, charming, comical, charismatic, enjoyable, uproarious, original, tender, hilarious, absorbing, sensitive, riveting, intriguing, powerful, </w:t>
+      </w:r>
+      <w:proofErr w:type="gramStart"/>
+      <w:r>
+        <w:rPr>
+          <w:sz w:val="28"/>
+          <w:szCs w:val="28"/>
+        </w:rPr>
+        <w:t>fascinating ,pleasant</w:t>
+      </w:r>
+      <w:proofErr w:type="gramEnd"/>
+      <w:r>
+        <w:rPr>
+          <w:sz w:val="28"/>
+          <w:szCs w:val="28"/>
+        </w:rPr>
+        <w:t>, surprising, dazzling, thought provoking, imaginative, legendary, unpretentious</w:t>
+      </w:r>
+    </w:p>
+    <w:p>
+      <w:pPr>
+        <w:spacing w:after="0"/>
+        <w:rPr>
+          <w:sz w:val="28"/>
+          <w:szCs w:val="28"/>
+          <w:rtl/>
+        </w:rPr>
+      </w:pPr>
+      <w:r>
+        <w:rPr>
+          <w:rFonts w:hint="cs"/>
+          <w:sz w:val="28"/>
+          <w:szCs w:val="28"/>
+          <w:rtl/>
+        </w:rPr>
+        <w:t xml:space="preserve">רשימת המילים "השליליות" (בסך הכול </w:t>
       </w:r>
       <w:r>
         <w:rPr>
@@ -782,7 +854,23 @@
           <w:sz w:val="28"/>
           <w:szCs w:val="28"/>
         </w:rPr>
-        <w:t>violent, moronic, third rate, flawed, juvenile, boring, distasteful, ordinary, disgusting, senseless, static, brutal, confused, disappointing, bloody, silly, tired, predictable, stupid ,uninteresting, weak, trite, uneven, outdated, dreadful, bland</w:t>
+        <w:t xml:space="preserve">violent, moronic, third rate, flawed, juvenile, boring, distasteful, ordinary, disgusting, senseless, static, brutal, confused, disappointing, bloody, silly, tired, predictable, </w:t>
+      </w:r>
+      <w:proofErr w:type="gramStart"/>
+      <w:r>
+        <w:rPr>
+          <w:sz w:val="28"/>
+          <w:szCs w:val="28"/>
+        </w:rPr>
+        <w:t>stupid ,uninteresting</w:t>
+      </w:r>
+      <w:proofErr w:type="gramEnd"/>
+      <w:r>
+        <w:rPr>
+          <w:sz w:val="28"/>
+          <w:szCs w:val="28"/>
+        </w:rPr>
+        <w:t>, weak, trite, uneven, outdated, dreadful, bland</w:t>
       </w:r>
     </w:p>
     <w:p>
@@ -838,7 +926,6 @@
       <w:pPr>
         <w:spacing w:after="0"/>
         <w:rPr>
-          <w:rFonts w:hint="cs"/>
           <w:sz w:val="28"/>
           <w:szCs w:val="28"/>
           <w:rtl/>
@@ -853,6 +940,7 @@
         </w:rPr>
         <w:t xml:space="preserve">למרות, שאחוזי הזיהוי לא מאוד משמעותיים, והיה ניתן לשפר בעזרת חיפוש רשימה טובה יותר, או על ידי הפונקציה </w:t>
       </w:r>
+      <w:proofErr w:type="spellStart"/>
       <w:r>
         <w:rPr>
           <w:rFonts w:hint="cs"/>
@@ -868,50 +956,101 @@
         </w:rPr>
         <w:t>electKBest</w:t>
       </w:r>
-      <w:r>
-        <w:rPr>
-          <w:rFonts w:hint="cs"/>
-          <w:sz w:val="28"/>
-          <w:szCs w:val="28"/>
-          <w:rtl/>
-        </w:rPr>
-        <w:t xml:space="preserve">, בחרנו להשאיר אותה על </w:t>
-      </w:r>
-      <w:r>
-        <w:rPr>
-          <w:rFonts w:hint="cs"/>
-          <w:sz w:val="28"/>
-          <w:szCs w:val="28"/>
-          <w:rtl/>
-        </w:rPr>
-        <w:t>"לחוש" את טיב המסווגים אפילו על מלים לא כל כך משמעותיות!</w:t>
-      </w:r>
-    </w:p>
-    <w:p>
-      <w:pPr>
-        <w:tabs>
-          <w:tab w:val="left" w:pos="5351"/>
-        </w:tabs>
-        <w:spacing w:after="0"/>
-        <w:rPr>
-          <w:sz w:val="30"/>
-          <w:szCs w:val="30"/>
-          <w:rtl/>
-        </w:rPr>
-      </w:pPr>
-    </w:p>
-    <w:p>
-      <w:pPr>
-        <w:tabs>
-          <w:tab w:val="left" w:pos="5351"/>
-        </w:tabs>
-        <w:spacing w:after="0"/>
-        <w:rPr>
-          <w:sz w:val="30"/>
-          <w:szCs w:val="30"/>
-          <w:rtl/>
-        </w:rPr>
-      </w:pPr>
+      <w:proofErr w:type="spellEnd"/>
+      <w:r>
+        <w:rPr>
+          <w:rFonts w:hint="cs"/>
+          <w:sz w:val="28"/>
+          <w:szCs w:val="28"/>
+          <w:rtl/>
+        </w:rPr>
+        <w:t>, בחרנו להשאיר אות</w:t>
+      </w:r>
+      <w:r>
+        <w:rPr>
+          <w:rFonts w:hint="cs"/>
+          <w:sz w:val="28"/>
+          <w:szCs w:val="28"/>
+          <w:rtl/>
+        </w:rPr>
+        <w:t>ם</w:t>
+      </w:r>
+      <w:r>
+        <w:rPr>
+          <w:rFonts w:hint="cs"/>
+          <w:sz w:val="28"/>
+          <w:szCs w:val="28"/>
+          <w:rtl/>
+        </w:rPr>
+        <w:t xml:space="preserve"> על</w:t>
+      </w:r>
+      <w:r>
+        <w:rPr>
+          <w:rFonts w:hint="cs"/>
+          <w:sz w:val="28"/>
+          <w:szCs w:val="28"/>
+          <w:rtl/>
+        </w:rPr>
+        <w:t xml:space="preserve"> מנת</w:t>
+      </w:r>
+      <w:r>
+        <w:rPr>
+          <w:rFonts w:hint="cs"/>
+          <w:sz w:val="28"/>
+          <w:szCs w:val="28"/>
+          <w:rtl/>
+        </w:rPr>
+        <w:t xml:space="preserve"> </w:t>
+      </w:r>
+      <w:r>
+        <w:rPr>
+          <w:rFonts w:hint="cs"/>
+          <w:sz w:val="28"/>
+          <w:szCs w:val="28"/>
+          <w:rtl/>
+        </w:rPr>
+        <w:t xml:space="preserve">"לחוש" את טיב המסווגים, </w:t>
+      </w:r>
+      <w:r>
+        <w:rPr>
+          <w:rFonts w:hint="cs"/>
+          <w:sz w:val="28"/>
+          <w:szCs w:val="28"/>
+          <w:rtl/>
+        </w:rPr>
+        <w:t>אפילו על מלים לא כל כך משמעותיות!</w:t>
+      </w:r>
+    </w:p>
+    <w:p>
+      <w:pPr>
+        <w:tabs>
+          <w:tab w:val="left" w:pos="5351"/>
+        </w:tabs>
+        <w:spacing w:after="0"/>
+        <w:rPr>
+          <w:sz w:val="30"/>
+          <w:szCs w:val="30"/>
+          <w:rtl/>
+        </w:rPr>
+      </w:pPr>
+    </w:p>
+    <w:p>
+      <w:pPr>
+        <w:bidi w:val="0"/>
+        <w:rPr>
+          <w:sz w:val="30"/>
+          <w:szCs w:val="30"/>
+          <w:rtl/>
+        </w:rPr>
+      </w:pPr>
+      <w:r>
+        <w:rPr>
+          <w:sz w:val="30"/>
+          <w:szCs w:val="30"/>
+          <w:rtl/>
+        </w:rPr>
+        <w:br w:type="page"/>
+      </w:r>
     </w:p>
     <w:p>
       <w:pPr>
@@ -935,6 +1074,7 @@
           <w:u w:val="single"/>
           <w:rtl/>
         </w:rPr>
+        <w:lastRenderedPageBreak/>
         <w:t>שאלה</w:t>
       </w:r>
       <w:r>
@@ -1143,21 +1283,23 @@
         <w:spacing w:after="0"/>
         <w:jc w:val="right"/>
         <w:rPr>
-          <w:sz w:val="30"/>
-          <w:szCs w:val="30"/>
-        </w:rPr>
-      </w:pPr>
-      <w:r>
-        <w:rPr>
           <w:rFonts w:cs="Arial"/>
           <w:sz w:val="30"/>
           <w:szCs w:val="30"/>
+        </w:rPr>
+      </w:pPr>
+      <w:r>
+        <w:rPr>
+          <w:rFonts w:cs="Arial"/>
+          <w:sz w:val="30"/>
+          <w:szCs w:val="30"/>
           <w:rtl/>
         </w:rPr>
         <w:t>~~~~</w:t>
       </w:r>
       <w:r>
         <w:rPr>
+          <w:rFonts w:cs="Arial"/>
           <w:sz w:val="30"/>
           <w:szCs w:val="30"/>
         </w:rPr>
@@ -1181,16 +1323,36 @@
         <w:spacing w:after="0"/>
         <w:jc w:val="right"/>
         <w:rPr>
-          <w:sz w:val="30"/>
-          <w:szCs w:val="30"/>
-        </w:rPr>
-      </w:pPr>
-      <w:r>
-        <w:rPr>
-          <w:sz w:val="30"/>
-          <w:szCs w:val="30"/>
-        </w:rPr>
-        <w:t>SVM classifier - the accuracy is of is 0.583000  it's take 6.5065 sec</w:t>
+          <w:rFonts w:cs="Arial"/>
+          <w:sz w:val="30"/>
+          <w:szCs w:val="30"/>
+        </w:rPr>
+      </w:pPr>
+      <w:r>
+        <w:rPr>
+          <w:rFonts w:cs="Arial"/>
+          <w:sz w:val="30"/>
+          <w:szCs w:val="30"/>
+        </w:rPr>
+        <w:t xml:space="preserve">SVM classifier - the accuracy is of is </w:t>
+      </w:r>
+      <w:proofErr w:type="gramStart"/>
+      <w:r>
+        <w:rPr>
+          <w:rFonts w:cs="Arial"/>
+          <w:sz w:val="30"/>
+          <w:szCs w:val="30"/>
+        </w:rPr>
+        <w:t>0.584500  it's</w:t>
+      </w:r>
+      <w:proofErr w:type="gramEnd"/>
+      <w:r>
+        <w:rPr>
+          <w:rFonts w:cs="Arial"/>
+          <w:sz w:val="30"/>
+          <w:szCs w:val="30"/>
+        </w:rPr>
+        <w:t xml:space="preserve"> take 5.9584 sec</w:t>
       </w:r>
     </w:p>
     <w:p>
@@ -1201,16 +1363,46 @@
         <w:spacing w:after="0"/>
         <w:jc w:val="right"/>
         <w:rPr>
-          <w:sz w:val="30"/>
-          <w:szCs w:val="30"/>
-        </w:rPr>
-      </w:pPr>
-      <w:r>
-        <w:rPr>
-          <w:sz w:val="30"/>
-          <w:szCs w:val="30"/>
-        </w:rPr>
-        <w:t>Navie-Bayes classifier - the accuracy is of is 0.583500  it's take 0.7048 sec</w:t>
+          <w:rFonts w:cs="Arial"/>
+          <w:sz w:val="30"/>
+          <w:szCs w:val="30"/>
+        </w:rPr>
+      </w:pPr>
+      <w:proofErr w:type="spellStart"/>
+      <w:r>
+        <w:rPr>
+          <w:rFonts w:cs="Arial"/>
+          <w:sz w:val="30"/>
+          <w:szCs w:val="30"/>
+        </w:rPr>
+        <w:t>Navie</w:t>
+      </w:r>
+      <w:proofErr w:type="spellEnd"/>
+      <w:r>
+        <w:rPr>
+          <w:rFonts w:cs="Arial"/>
+          <w:sz w:val="30"/>
+          <w:szCs w:val="30"/>
+        </w:rPr>
+        <w:t xml:space="preserve">-Bayes classifier - the accuracy is of is </w:t>
+      </w:r>
+      <w:proofErr w:type="gramStart"/>
+      <w:r>
+        <w:rPr>
+          <w:rFonts w:cs="Arial"/>
+          <w:sz w:val="30"/>
+          <w:szCs w:val="30"/>
+        </w:rPr>
+        <w:t>0.576000  it's</w:t>
+      </w:r>
+      <w:proofErr w:type="gramEnd"/>
+      <w:r>
+        <w:rPr>
+          <w:rFonts w:cs="Arial"/>
+          <w:sz w:val="30"/>
+          <w:szCs w:val="30"/>
+        </w:rPr>
+        <w:t xml:space="preserve"> take 0.6446 sec</w:t>
       </w:r>
     </w:p>
     <w:p>
@@ -1221,26 +1413,36 @@
         <w:spacing w:after="0"/>
         <w:jc w:val="right"/>
         <w:rPr>
-          <w:rFonts w:hint="cs"/>
-          <w:sz w:val="30"/>
-          <w:szCs w:val="30"/>
-          <w:rtl/>
-        </w:rPr>
-      </w:pPr>
-      <w:r>
-        <w:rPr>
-          <w:sz w:val="30"/>
-          <w:szCs w:val="30"/>
-        </w:rPr>
-        <w:lastRenderedPageBreak/>
-        <w:t>Decision-Tree classifier - the accuracy is of i</w:t>
-      </w:r>
-      <w:r>
-        <w:rPr>
-          <w:sz w:val="30"/>
-          <w:szCs w:val="30"/>
-        </w:rPr>
-        <w:t>s 0.610500  it's take 0.5626 sec</w:t>
+          <w:rFonts w:cs="Arial"/>
+          <w:sz w:val="30"/>
+          <w:szCs w:val="30"/>
+        </w:rPr>
+      </w:pPr>
+      <w:r>
+        <w:rPr>
+          <w:rFonts w:cs="Arial"/>
+          <w:sz w:val="30"/>
+          <w:szCs w:val="30"/>
+        </w:rPr>
+        <w:t xml:space="preserve">Decision-Tree classifier - the accuracy is of is </w:t>
+      </w:r>
+      <w:proofErr w:type="gramStart"/>
+      <w:r>
+        <w:rPr>
+          <w:rFonts w:cs="Arial"/>
+          <w:sz w:val="30"/>
+          <w:szCs w:val="30"/>
+        </w:rPr>
+        <w:t>0.621500  it's</w:t>
+      </w:r>
+      <w:proofErr w:type="gramEnd"/>
+      <w:r>
+        <w:rPr>
+          <w:rFonts w:cs="Arial"/>
+          <w:sz w:val="30"/>
+          <w:szCs w:val="30"/>
+        </w:rPr>
+        <w:t xml:space="preserve"> take 0.6019 sec</w:t>
       </w:r>
     </w:p>
     <w:p>
@@ -1253,14 +1455,34 @@
         <w:rPr>
           <w:sz w:val="30"/>
           <w:szCs w:val="30"/>
-        </w:rPr>
-      </w:pPr>
-      <w:r>
-        <w:rPr>
-          <w:sz w:val="30"/>
-          <w:szCs w:val="30"/>
-        </w:rPr>
-        <w:t>KNN classifier - the accuracy is of is 0.577000  it's take 0.9048 sec</w:t>
+          <w:rtl/>
+        </w:rPr>
+      </w:pPr>
+      <w:r>
+        <w:rPr>
+          <w:rFonts w:cs="Arial"/>
+          <w:sz w:val="30"/>
+          <w:szCs w:val="30"/>
+        </w:rPr>
+        <w:t xml:space="preserve">KNN classifier - the accuracy is of is </w:t>
+      </w:r>
+      <w:proofErr w:type="gramStart"/>
+      <w:r>
+        <w:rPr>
+          <w:rFonts w:cs="Arial"/>
+          <w:sz w:val="30"/>
+          <w:szCs w:val="30"/>
+        </w:rPr>
+        <w:t>0.559500  it's</w:t>
+      </w:r>
+      <w:proofErr w:type="gramEnd"/>
+      <w:r>
+        <w:rPr>
+          <w:rFonts w:cs="Arial"/>
+          <w:sz w:val="30"/>
+          <w:szCs w:val="30"/>
+        </w:rPr>
+        <w:t xml:space="preserve"> take 1.2512 sec</w:t>
       </w:r>
     </w:p>
     <w:p>
@@ -1335,7 +1557,6 @@
         </w:tabs>
         <w:spacing w:after="0"/>
         <w:rPr>
-          <w:rFonts w:hint="cs"/>
           <w:sz w:val="30"/>
           <w:szCs w:val="30"/>
         </w:rPr>
@@ -1370,7 +1591,6 @@
         </w:tabs>
         <w:spacing w:after="0"/>
         <w:rPr>
-          <w:rFonts w:hint="cs"/>
           <w:sz w:val="30"/>
           <w:szCs w:val="30"/>
           <w:rtl/>
@@ -1579,12 +1799,21 @@
         </w:rPr>
         <w:t>.(</w:t>
       </w:r>
-      <w:r>
-        <w:rPr>
-          <w:sz w:val="30"/>
-          <w:szCs w:val="30"/>
-        </w:rPr>
-        <w:t xml:space="preserve">CountVectorizer) </w:t>
+      <w:proofErr w:type="spellStart"/>
+      <w:r>
+        <w:rPr>
+          <w:sz w:val="30"/>
+          <w:szCs w:val="30"/>
+        </w:rPr>
+        <w:t>CountVectorizer</w:t>
+      </w:r>
+      <w:proofErr w:type="spellEnd"/>
+      <w:r>
+        <w:rPr>
+          <w:sz w:val="30"/>
+          <w:szCs w:val="30"/>
+        </w:rPr>
+        <w:t xml:space="preserve">) </w:t>
       </w:r>
       <w:r>
         <w:rPr>
@@ -1619,7 +1848,16 @@
           <w:szCs w:val="30"/>
           <w:rtl/>
         </w:rPr>
-        <w:t>לא מילון מוגבל</w:t>
+        <w:t xml:space="preserve">לא מילון </w:t>
+      </w:r>
+      <w:proofErr w:type="gramStart"/>
+      <w:r>
+        <w:rPr>
+          <w:sz w:val="30"/>
+          <w:szCs w:val="30"/>
+          <w:rtl/>
+        </w:rPr>
+        <w:t>מוגבל</w:t>
       </w:r>
       <w:r>
         <w:rPr>
@@ -1633,7 +1871,15 @@
           <w:sz w:val="30"/>
           <w:szCs w:val="30"/>
         </w:rPr>
-        <w:t>,(</w:t>
+        <w:t>,</w:t>
+      </w:r>
+      <w:proofErr w:type="gramEnd"/>
+      <w:r>
+        <w:rPr>
+          <w:sz w:val="30"/>
+          <w:szCs w:val="30"/>
+        </w:rPr>
+        <w:t>(</w:t>
       </w:r>
       <w:r>
         <w:rPr>
@@ -1683,12 +1929,21 @@
         </w:rPr>
         <w:t>(</w:t>
       </w:r>
-      <w:r>
-        <w:rPr>
-          <w:sz w:val="30"/>
-          <w:szCs w:val="30"/>
-        </w:rPr>
-        <w:t xml:space="preserve">tf-idf </w:t>
+      <w:proofErr w:type="spellStart"/>
+      <w:r>
+        <w:rPr>
+          <w:sz w:val="30"/>
+          <w:szCs w:val="30"/>
+        </w:rPr>
+        <w:t>tf-idf</w:t>
+      </w:r>
+      <w:proofErr w:type="spellEnd"/>
+      <w:r>
+        <w:rPr>
+          <w:sz w:val="30"/>
+          <w:szCs w:val="30"/>
+        </w:rPr>
+        <w:t xml:space="preserve"> </w:t>
       </w:r>
       <w:r>
         <w:rPr>
@@ -1712,12 +1967,21 @@
         </w:rPr>
         <w:t>.</w:t>
       </w:r>
-      <w:r>
-        <w:rPr>
-          <w:sz w:val="30"/>
-          <w:szCs w:val="30"/>
-        </w:rPr>
-        <w:t xml:space="preserve">TfidfTransformer </w:t>
+      <w:proofErr w:type="spellStart"/>
+      <w:r>
+        <w:rPr>
+          <w:sz w:val="30"/>
+          <w:szCs w:val="30"/>
+        </w:rPr>
+        <w:t>TfidfTransformer</w:t>
+      </w:r>
+      <w:proofErr w:type="spellEnd"/>
+      <w:r>
+        <w:rPr>
+          <w:sz w:val="30"/>
+          <w:szCs w:val="30"/>
+        </w:rPr>
+        <w:t xml:space="preserve"> </w:t>
       </w:r>
       <w:r>
         <w:rPr>
@@ -1826,7 +2090,6 @@
         </w:tabs>
         <w:spacing w:after="0"/>
         <w:rPr>
-          <w:rFonts w:hint="cs"/>
           <w:sz w:val="30"/>
           <w:szCs w:val="30"/>
           <w:rtl/>
@@ -2409,7 +2672,23 @@
           <w:sz w:val="30"/>
           <w:szCs w:val="30"/>
         </w:rPr>
-        <w:t>SVM classifier - the accuracy is of is  0.5235  it's take  35.734041024999286 min</w:t>
+        <w:t xml:space="preserve">SVM classifier - the accuracy is of is </w:t>
+      </w:r>
+      <w:proofErr w:type="gramStart"/>
+      <w:r>
+        <w:rPr>
+          <w:sz w:val="30"/>
+          <w:szCs w:val="30"/>
+        </w:rPr>
+        <w:t>0.508500  it's</w:t>
+      </w:r>
+      <w:proofErr w:type="gramEnd"/>
+      <w:r>
+        <w:rPr>
+          <w:sz w:val="30"/>
+          <w:szCs w:val="30"/>
+        </w:rPr>
+        <w:t xml:space="preserve"> take 30.8459 min</w:t>
       </w:r>
     </w:p>
     <w:p>
@@ -2424,12 +2703,37 @@
           <w:szCs w:val="30"/>
         </w:rPr>
       </w:pPr>
-      <w:r>
-        <w:rPr>
-          <w:sz w:val="30"/>
-          <w:szCs w:val="30"/>
-        </w:rPr>
-        <w:t>Navie-Bayes classifier - the accuracy is of is  0.789  it's take  0.2093898359104287 min</w:t>
+      <w:proofErr w:type="spellStart"/>
+      <w:r>
+        <w:rPr>
+          <w:sz w:val="30"/>
+          <w:szCs w:val="30"/>
+        </w:rPr>
+        <w:t>Navie</w:t>
+      </w:r>
+      <w:proofErr w:type="spellEnd"/>
+      <w:r>
+        <w:rPr>
+          <w:sz w:val="30"/>
+          <w:szCs w:val="30"/>
+        </w:rPr>
+        <w:t xml:space="preserve">-Bayes classifier - the accuracy is of is </w:t>
+      </w:r>
+      <w:proofErr w:type="gramStart"/>
+      <w:r>
+        <w:rPr>
+          <w:sz w:val="30"/>
+          <w:szCs w:val="30"/>
+        </w:rPr>
+        <w:t>0.781000  it's</w:t>
+      </w:r>
+      <w:proofErr w:type="gramEnd"/>
+      <w:r>
+        <w:rPr>
+          <w:sz w:val="30"/>
+          <w:szCs w:val="30"/>
+        </w:rPr>
+        <w:t xml:space="preserve"> take 0.1330 min</w:t>
       </w:r>
     </w:p>
     <w:p>
@@ -2449,7 +2753,23 @@
           <w:sz w:val="30"/>
           <w:szCs w:val="30"/>
         </w:rPr>
-        <w:t>Decision-Tree classifier - the accuracy is of is  0.675  it's take  2.973571964186552 min</w:t>
+        <w:t xml:space="preserve">Decision-Tree classifier - the accuracy is of is </w:t>
+      </w:r>
+      <w:proofErr w:type="gramStart"/>
+      <w:r>
+        <w:rPr>
+          <w:sz w:val="30"/>
+          <w:szCs w:val="30"/>
+        </w:rPr>
+        <w:t>0.696500  it's</w:t>
+      </w:r>
+      <w:proofErr w:type="gramEnd"/>
+      <w:r>
+        <w:rPr>
+          <w:sz w:val="30"/>
+          <w:szCs w:val="30"/>
+        </w:rPr>
+        <w:t xml:space="preserve"> take 2.5994 min</w:t>
       </w:r>
     </w:p>
     <w:p>
@@ -2469,8 +2789,37 @@
           <w:sz w:val="30"/>
           <w:szCs w:val="30"/>
         </w:rPr>
-        <w:t>KNN classifier - the accuracy is of is  0.6425  it's take  5.950003413644413 min</w:t>
-      </w:r>
+        <w:t xml:space="preserve">KNN classifier - the accuracy is of is </w:t>
+      </w:r>
+      <w:proofErr w:type="gramStart"/>
+      <w:r>
+        <w:rPr>
+          <w:sz w:val="30"/>
+          <w:szCs w:val="30"/>
+        </w:rPr>
+        <w:t>0.637000  it's</w:t>
+      </w:r>
+      <w:proofErr w:type="gramEnd"/>
+      <w:r>
+        <w:rPr>
+          <w:sz w:val="30"/>
+          <w:szCs w:val="30"/>
+        </w:rPr>
+        <w:t xml:space="preserve"> take 4.5206 min</w:t>
+      </w:r>
+    </w:p>
+    <w:p>
+      <w:pPr>
+        <w:tabs>
+          <w:tab w:val="left" w:pos="5351"/>
+        </w:tabs>
+        <w:bidi w:val="0"/>
+        <w:spacing w:after="0"/>
+        <w:rPr>
+          <w:sz w:val="30"/>
+          <w:szCs w:val="30"/>
+        </w:rPr>
+      </w:pPr>
     </w:p>
     <w:p>
       <w:pPr>
@@ -2542,6 +2891,7 @@
         </w:rPr>
         <w:t>, תוצאות כל המסווגים ישתפרו ובחלק אף שיפור ניכר (</w:t>
       </w:r>
+      <w:proofErr w:type="spellStart"/>
       <w:r>
         <w:rPr>
           <w:rFonts w:hint="cs"/>
@@ -2557,6 +2907,7 @@
         </w:rPr>
         <w:t>avie</w:t>
       </w:r>
+      <w:proofErr w:type="spellEnd"/>
       <w:r>
         <w:rPr>
           <w:sz w:val="30"/>
@@ -2605,17 +2956,7 @@
           <w:u w:val="single"/>
           <w:rtl/>
         </w:rPr>
-        <w:t>ערכת התוצאות</w:t>
-      </w:r>
-      <w:r>
-        <w:rPr>
-          <w:rFonts w:hint="cs"/>
-          <w:sz w:val="30"/>
-          <w:szCs w:val="30"/>
-          <w:u w:val="single"/>
-          <w:rtl/>
-        </w:rPr>
-        <w:t>:</w:t>
+        <w:t>ערכת התוצאות:</w:t>
       </w:r>
     </w:p>
     <w:p>
@@ -2691,17 +3032,47 @@
           <w:szCs w:val="28"/>
           <w:rtl/>
         </w:rPr>
-        <w:t xml:space="preserve">מקור הבעיה היא עודף פ'יצרים ובגלל </w:t>
-      </w:r>
-      <w:r>
-        <w:rPr>
-          <w:rFonts w:hint="cs"/>
-          <w:sz w:val="28"/>
-          <w:szCs w:val="28"/>
-          <w:rtl/>
-        </w:rPr>
-        <w:lastRenderedPageBreak/>
-        <w:t>זה, היה למסווג קשה להבדיל בין ביקורת "חיובית" ל"שלילית", שכן מעודף "פ'יצרים" לא יכול לזהות בין הביקורות ולכן החליט בצורה רנדומלית.</w:t>
+        <w:t xml:space="preserve">מקור הבעיה היא עודף </w:t>
+      </w:r>
+      <w:proofErr w:type="spellStart"/>
+      <w:r>
+        <w:rPr>
+          <w:rFonts w:hint="cs"/>
+          <w:sz w:val="28"/>
+          <w:szCs w:val="28"/>
+          <w:rtl/>
+        </w:rPr>
+        <w:t>פ'יצרים</w:t>
+      </w:r>
+      <w:proofErr w:type="spellEnd"/>
+      <w:r>
+        <w:rPr>
+          <w:rFonts w:hint="cs"/>
+          <w:sz w:val="28"/>
+          <w:szCs w:val="28"/>
+          <w:rtl/>
+        </w:rPr>
+        <w:t xml:space="preserve"> ובגלל זה, היה למסווג קשה להבדיל בין ביקורת "חיובית" ל"שלילית", שכן מעודף "</w:t>
+      </w:r>
+      <w:proofErr w:type="spellStart"/>
+      <w:r>
+        <w:rPr>
+          <w:rFonts w:hint="cs"/>
+          <w:sz w:val="28"/>
+          <w:szCs w:val="28"/>
+          <w:rtl/>
+        </w:rPr>
+        <w:t>פ'יצרים</w:t>
+      </w:r>
+      <w:proofErr w:type="spellEnd"/>
+      <w:r>
+        <w:rPr>
+          <w:rFonts w:hint="cs"/>
+          <w:sz w:val="28"/>
+          <w:szCs w:val="28"/>
+          <w:rtl/>
+        </w:rPr>
+        <w:t>" לא יכול לזהות בין הביקורות ולכן החליט בצורה רנדומלית.</w:t>
       </w:r>
     </w:p>
     <w:p>
@@ -2713,27 +3084,45 @@
         </w:numPr>
         <w:spacing w:after="0"/>
         <w:rPr>
-          <w:rFonts w:hint="cs"/>
-          <w:sz w:val="28"/>
-          <w:szCs w:val="28"/>
-        </w:rPr>
-      </w:pPr>
-      <w:r>
-        <w:rPr>
-          <w:rFonts w:hint="cs"/>
-          <w:sz w:val="28"/>
-          <w:szCs w:val="28"/>
-          <w:rtl/>
-        </w:rPr>
+          <w:sz w:val="28"/>
+          <w:szCs w:val="28"/>
+        </w:rPr>
+      </w:pPr>
+      <w:r>
+        <w:rPr>
+          <w:rFonts w:hint="cs"/>
+          <w:sz w:val="28"/>
+          <w:szCs w:val="28"/>
+          <w:rtl/>
+        </w:rPr>
+        <w:lastRenderedPageBreak/>
         <w:t xml:space="preserve">רמת הסיווג של המסווג </w:t>
       </w:r>
-      <w:r>
-        <w:rPr>
-          <w:sz w:val="28"/>
-          <w:szCs w:val="28"/>
-        </w:rPr>
-        <w:t>Navie bayes</w:t>
-      </w:r>
+      <w:proofErr w:type="spellStart"/>
+      <w:r>
+        <w:rPr>
+          <w:sz w:val="28"/>
+          <w:szCs w:val="28"/>
+        </w:rPr>
+        <w:t>Navie</w:t>
+      </w:r>
+      <w:proofErr w:type="spellEnd"/>
+      <w:r>
+        <w:rPr>
+          <w:sz w:val="28"/>
+          <w:szCs w:val="28"/>
+        </w:rPr>
+        <w:t xml:space="preserve"> </w:t>
+      </w:r>
+      <w:proofErr w:type="spellStart"/>
+      <w:r>
+        <w:rPr>
+          <w:sz w:val="28"/>
+          <w:szCs w:val="28"/>
+        </w:rPr>
+        <w:t>bayes</w:t>
+      </w:r>
+      <w:proofErr w:type="spellEnd"/>
       <w:r>
         <w:rPr>
           <w:rFonts w:hint="cs"/>
@@ -2797,8 +3186,29 @@
           <w:szCs w:val="28"/>
           <w:rtl/>
         </w:rPr>
-        <w:t xml:space="preserve"> השתפרה, אך לא בשיפור די גדול. לדעתנו, בגלל שאלגוריתם בונה עץ בצורה כזאת שעומקו יהיה די נמוך, אנו בטוחים אפילו אם נשלח לו את כל הווקטור (22878 פיצרים), הוא ישתמש בחלק מן המידע לפי </w:t>
-      </w:r>
+        <w:t xml:space="preserve"> השתפרה, אך לא בשיפור די גדול. לדעתנו, בגלל שאלגוריתם בונה עץ בצורה כזאת שעומקו יהיה די נמוך, אנו בטוחים אפילו אם נשלח לו את כל הווקטור (22878 </w:t>
+      </w:r>
+      <w:proofErr w:type="spellStart"/>
+      <w:r>
+        <w:rPr>
+          <w:rFonts w:hint="cs"/>
+          <w:sz w:val="28"/>
+          <w:szCs w:val="28"/>
+          <w:rtl/>
+        </w:rPr>
+        <w:t>פיצרים</w:t>
+      </w:r>
+      <w:proofErr w:type="spellEnd"/>
+      <w:r>
+        <w:rPr>
+          <w:rFonts w:hint="cs"/>
+          <w:sz w:val="28"/>
+          <w:szCs w:val="28"/>
+          <w:rtl/>
+        </w:rPr>
+        <w:t xml:space="preserve">), הוא ישתמש בחלק מן המידע לפי </w:t>
+      </w:r>
+      <w:proofErr w:type="spellStart"/>
       <w:r>
         <w:rPr>
           <w:rFonts w:cs="Arial" w:hint="cs"/>
@@ -2808,6 +3218,7 @@
         </w:rPr>
         <w:t>היוריסטיקות</w:t>
       </w:r>
+      <w:proofErr w:type="spellEnd"/>
       <w:r>
         <w:rPr>
           <w:rFonts w:cs="Arial" w:hint="cs"/>
@@ -2849,20 +3260,39 @@
         <w:pStyle w:val="a7"/>
         <w:spacing w:after="0"/>
         <w:rPr>
-          <w:rFonts w:hint="cs"/>
-          <w:sz w:val="28"/>
-          <w:szCs w:val="28"/>
-          <w:rtl/>
-        </w:rPr>
-      </w:pPr>
-      <w:r>
-        <w:rPr>
-          <w:rFonts w:hint="cs"/>
-          <w:sz w:val="28"/>
-          <w:szCs w:val="28"/>
-          <w:rtl/>
-        </w:rPr>
-        <w:t>דבר נוסף, לפי ווקיפדיה, מתבצע תהליך "גיזום" על מ</w:t>
+          <w:sz w:val="28"/>
+          <w:szCs w:val="28"/>
+          <w:rtl/>
+        </w:rPr>
+      </w:pPr>
+      <w:r>
+        <w:rPr>
+          <w:rFonts w:hint="cs"/>
+          <w:sz w:val="28"/>
+          <w:szCs w:val="28"/>
+          <w:rtl/>
+        </w:rPr>
+        <w:t xml:space="preserve">דבר נוסף, לפי </w:t>
+      </w:r>
+      <w:proofErr w:type="spellStart"/>
+      <w:r>
+        <w:rPr>
+          <w:rFonts w:hint="cs"/>
+          <w:sz w:val="28"/>
+          <w:szCs w:val="28"/>
+          <w:rtl/>
+        </w:rPr>
+        <w:t>ווקיפדיה</w:t>
+      </w:r>
+      <w:proofErr w:type="spellEnd"/>
+      <w:r>
+        <w:rPr>
+          <w:rFonts w:hint="cs"/>
+          <w:sz w:val="28"/>
+          <w:szCs w:val="28"/>
+          <w:rtl/>
+        </w:rPr>
+        <w:t>, מתבצע תהליך "גיזום" על מ</w:t>
       </w:r>
       <w:r>
         <w:rPr>
@@ -2905,7 +3335,27 @@
           <w:szCs w:val="28"/>
           <w:rtl/>
         </w:rPr>
-        <w:t>, יכול להיות שאלגוריתם שחברנו לא עושה את זה, או לא עושה את זה בצורה טובה בגלל כמות הפיצרים.</w:t>
+        <w:t xml:space="preserve">, יכול להיות שאלגוריתם שחברנו לא עושה את זה, או לא עושה את זה בצורה טובה בגלל כמות </w:t>
+      </w:r>
+      <w:proofErr w:type="spellStart"/>
+      <w:r>
+        <w:rPr>
+          <w:rFonts w:hint="cs"/>
+          <w:sz w:val="28"/>
+          <w:szCs w:val="28"/>
+          <w:rtl/>
+        </w:rPr>
+        <w:t>הפיצרים</w:t>
+      </w:r>
+      <w:proofErr w:type="spellEnd"/>
+      <w:r>
+        <w:rPr>
+          <w:rFonts w:hint="cs"/>
+          <w:sz w:val="28"/>
+          <w:szCs w:val="28"/>
+          <w:rtl/>
+        </w:rPr>
+        <w:t>.</w:t>
       </w:r>
     </w:p>
     <w:p>
@@ -2917,7 +3367,6 @@
         </w:numPr>
         <w:spacing w:after="0"/>
         <w:rPr>
-          <w:rFonts w:hint="cs"/>
           <w:sz w:val="28"/>
           <w:szCs w:val="28"/>
         </w:rPr>
@@ -2931,6 +3380,7 @@
         </w:rPr>
         <w:t xml:space="preserve">רמת הסיווג של המסווג </w:t>
       </w:r>
+      <w:proofErr w:type="spellStart"/>
       <w:r>
         <w:rPr>
           <w:sz w:val="28"/>
@@ -2938,6 +3388,7 @@
         </w:rPr>
         <w:t>knn</w:t>
       </w:r>
+      <w:proofErr w:type="spellEnd"/>
       <w:r>
         <w:rPr>
           <w:rFonts w:hint="cs"/>
@@ -2962,7 +3413,6 @@
         <w:pStyle w:val="a7"/>
         <w:spacing w:after="0"/>
         <w:rPr>
-          <w:rFonts w:hint="cs"/>
           <w:sz w:val="28"/>
           <w:szCs w:val="28"/>
         </w:rPr>
@@ -2975,978 +3425,1154 @@
           <w:rtl/>
         </w:rPr>
         <w:t>לכן, בגלל שכעת המילון מכיל את כל המילים, בגלל צורת החישוב של המסווג, ביקרות כאלו יזכו למענה ולכן זה התבטא גם באחוזי הסיווג.</w:t>
+      </w:r>
+    </w:p>
+    <w:p>
+      <w:pPr>
+        <w:spacing w:after="0"/>
+        <w:rPr>
+          <w:sz w:val="28"/>
+          <w:szCs w:val="28"/>
+          <w:rtl/>
+        </w:rPr>
+      </w:pPr>
+    </w:p>
+    <w:p>
+      <w:pPr>
+        <w:bidi w:val="0"/>
+        <w:rPr>
+          <w:sz w:val="28"/>
+          <w:szCs w:val="28"/>
+          <w:rtl/>
+        </w:rPr>
+      </w:pPr>
+      <w:r>
+        <w:rPr>
+          <w:sz w:val="28"/>
+          <w:szCs w:val="28"/>
+          <w:rtl/>
+        </w:rPr>
+        <w:br w:type="page"/>
+      </w:r>
+    </w:p>
+    <w:p>
+      <w:pPr>
+        <w:spacing w:after="0"/>
+        <w:rPr>
+          <w:b/>
+          <w:bCs/>
+          <w:sz w:val="32"/>
+          <w:szCs w:val="32"/>
+          <w:u w:val="single"/>
+          <w:rtl/>
+        </w:rPr>
+      </w:pPr>
+      <w:r>
+        <w:rPr>
+          <w:rFonts w:hint="cs"/>
+          <w:b/>
+          <w:bCs/>
+          <w:sz w:val="32"/>
+          <w:szCs w:val="32"/>
+          <w:u w:val="single"/>
+          <w:rtl/>
+        </w:rPr>
+        <w:lastRenderedPageBreak/>
+        <w:t>שאלה 3 א'</w:t>
+      </w:r>
+      <w:r>
+        <w:rPr>
+          <w:rFonts w:hint="cs"/>
+          <w:b/>
+          <w:bCs/>
+          <w:sz w:val="32"/>
+          <w:szCs w:val="32"/>
+          <w:u w:val="single"/>
+          <w:rtl/>
+        </w:rPr>
+        <w:t>:</w:t>
+      </w:r>
+    </w:p>
+    <w:p>
+      <w:pPr>
+        <w:tabs>
+          <w:tab w:val="left" w:pos="5351"/>
+        </w:tabs>
+        <w:spacing w:after="0"/>
+        <w:rPr>
+          <w:sz w:val="30"/>
+          <w:szCs w:val="30"/>
+          <w:rtl/>
+        </w:rPr>
+      </w:pPr>
+      <w:r>
+        <w:rPr>
+          <w:sz w:val="30"/>
+          <w:szCs w:val="30"/>
+          <w:rtl/>
+        </w:rPr>
+        <w:t>השתמשו ב</w:t>
+      </w:r>
+      <w:r>
+        <w:rPr>
+          <w:sz w:val="30"/>
+          <w:szCs w:val="30"/>
+        </w:rPr>
+        <w:t xml:space="preserve"> </w:t>
+      </w:r>
+      <w:proofErr w:type="spellStart"/>
+      <w:r>
+        <w:rPr>
+          <w:sz w:val="30"/>
+          <w:szCs w:val="30"/>
+        </w:rPr>
+        <w:t>SelectKBest</w:t>
+      </w:r>
+      <w:proofErr w:type="spellEnd"/>
+      <w:r>
+        <w:rPr>
+          <w:sz w:val="30"/>
+          <w:szCs w:val="30"/>
+        </w:rPr>
+        <w:t xml:space="preserve"> </w:t>
+      </w:r>
+      <w:r>
+        <w:rPr>
+          <w:sz w:val="30"/>
+          <w:szCs w:val="30"/>
+          <w:rtl/>
+        </w:rPr>
+        <w:t>על מנת לבחור את 50 המילים בעלות התרומה </w:t>
+      </w:r>
+      <w:r>
+        <w:rPr>
+          <w:b/>
+          <w:bCs/>
+          <w:sz w:val="30"/>
+          <w:szCs w:val="30"/>
+          <w:rtl/>
+        </w:rPr>
+        <w:t>הגבוהה ביותר</w:t>
+      </w:r>
+      <w:r>
+        <w:rPr>
+          <w:sz w:val="30"/>
+          <w:szCs w:val="30"/>
+          <w:rtl/>
+        </w:rPr>
+        <w:t> לסיווג. התרשמו מרשימת המילים והשוו אותה לרשימה שבחרתם באופן ידני בסעיף 1.א. האם כל המילים שקבלתם כעת הן צפויות? פרטו את התוצאות (50 המילים</w:t>
+      </w:r>
+      <w:r>
+        <w:rPr>
+          <w:rFonts w:hint="cs"/>
+          <w:sz w:val="30"/>
+          <w:szCs w:val="30"/>
+          <w:rtl/>
+        </w:rPr>
+        <w:t>).</w:t>
+      </w:r>
+    </w:p>
+    <w:p>
+      <w:pPr>
+        <w:tabs>
+          <w:tab w:val="left" w:pos="5351"/>
+        </w:tabs>
+        <w:spacing w:after="0"/>
+        <w:rPr>
+          <w:sz w:val="30"/>
+          <w:szCs w:val="30"/>
+          <w:rtl/>
+        </w:rPr>
+      </w:pPr>
+    </w:p>
+    <w:p>
+      <w:pPr>
+        <w:spacing w:after="0"/>
+        <w:rPr>
+          <w:b/>
+          <w:bCs/>
+          <w:sz w:val="32"/>
+          <w:szCs w:val="32"/>
+          <w:u w:val="single"/>
+          <w:rtl/>
+        </w:rPr>
+      </w:pPr>
+      <w:r>
+        <w:rPr>
+          <w:rFonts w:hint="cs"/>
+          <w:b/>
+          <w:bCs/>
+          <w:sz w:val="32"/>
+          <w:szCs w:val="32"/>
+          <w:u w:val="single"/>
+          <w:rtl/>
+        </w:rPr>
+        <w:t>תשובה:</w:t>
+      </w:r>
+    </w:p>
+    <w:p>
+      <w:pPr>
+        <w:tabs>
+          <w:tab w:val="left" w:pos="5351"/>
+        </w:tabs>
+        <w:bidi w:val="0"/>
+        <w:spacing w:after="0"/>
+        <w:rPr>
+          <w:sz w:val="30"/>
+          <w:szCs w:val="30"/>
+        </w:rPr>
+      </w:pPr>
+      <w:r>
+        <w:rPr>
+          <w:rFonts w:cs="Arial"/>
+          <w:sz w:val="30"/>
+          <w:szCs w:val="30"/>
+          <w:rtl/>
+        </w:rPr>
+        <w:t>['</w:t>
+      </w:r>
+      <w:r>
+        <w:rPr>
+          <w:sz w:val="30"/>
+          <w:szCs w:val="30"/>
+        </w:rPr>
+        <w:t>amazing', 'annoying', 'avoid', 'awful', 'bad', 'badly', 'beautiful', 'best', 'boring', 'brilliant', 'effects', 'excellent', 'great', 'highly', '</w:t>
+      </w:r>
+      <w:proofErr w:type="spellStart"/>
+      <w:r>
+        <w:rPr>
+          <w:sz w:val="30"/>
+          <w:szCs w:val="30"/>
+        </w:rPr>
+        <w:t>hitchcock</w:t>
+      </w:r>
+      <w:proofErr w:type="spellEnd"/>
+      <w:r>
+        <w:rPr>
+          <w:sz w:val="30"/>
+          <w:szCs w:val="30"/>
+        </w:rPr>
+        <w:t>', 'horrible', 'hour', 'idea</w:t>
+      </w:r>
+      <w:r>
+        <w:rPr>
+          <w:rFonts w:cs="Arial"/>
+          <w:sz w:val="30"/>
+          <w:szCs w:val="30"/>
+          <w:rtl/>
+        </w:rPr>
+        <w:t>',</w:t>
+      </w:r>
+    </w:p>
+    <w:p>
+      <w:pPr>
+        <w:tabs>
+          <w:tab w:val="left" w:pos="5351"/>
+        </w:tabs>
+        <w:bidi w:val="0"/>
+        <w:spacing w:after="0"/>
+        <w:rPr>
+          <w:sz w:val="30"/>
+          <w:szCs w:val="30"/>
+        </w:rPr>
+      </w:pPr>
+      <w:r>
+        <w:rPr>
+          <w:rFonts w:cs="Arial"/>
+          <w:sz w:val="30"/>
+          <w:szCs w:val="30"/>
+          <w:rtl/>
+        </w:rPr>
+        <w:t xml:space="preserve"> '</w:t>
+      </w:r>
+      <w:r>
+        <w:rPr>
+          <w:sz w:val="30"/>
+          <w:szCs w:val="30"/>
+        </w:rPr>
+        <w:t>just', 'lame', 'life', 'like', 'lives', 'looks', 'love', 'loved', 'make', 'masterpiece', 'minutes', 'money', 'mother', 'perfect', 'performance', 'plot', 'poor', 'poorly', '</w:t>
+      </w:r>
+      <w:proofErr w:type="spellStart"/>
+      <w:r>
+        <w:rPr>
+          <w:sz w:val="30"/>
+          <w:szCs w:val="30"/>
+        </w:rPr>
+        <w:t>portman</w:t>
+      </w:r>
+      <w:proofErr w:type="spellEnd"/>
+      <w:r>
+        <w:rPr>
+          <w:rFonts w:cs="Arial"/>
+          <w:sz w:val="30"/>
+          <w:szCs w:val="30"/>
+          <w:rtl/>
+        </w:rPr>
+        <w:t>', '</w:t>
+      </w:r>
+    </w:p>
+    <w:p>
+      <w:pPr>
+        <w:tabs>
+          <w:tab w:val="left" w:pos="5351"/>
+        </w:tabs>
+        <w:bidi w:val="0"/>
+        <w:spacing w:after="0"/>
+        <w:rPr>
+          <w:sz w:val="30"/>
+          <w:szCs w:val="30"/>
+        </w:rPr>
+      </w:pPr>
+      <w:r>
+        <w:rPr>
+          <w:sz w:val="30"/>
+          <w:szCs w:val="30"/>
+        </w:rPr>
+        <w:t>ridiculous', 'script', 'strong', 'stupid', 'superb', 'terrible', 'thing', 'war', 'waste', 'wasted', 'wonderful', 'worse', 'worst</w:t>
+      </w:r>
+      <w:r>
+        <w:rPr>
+          <w:rFonts w:cs="Arial"/>
+          <w:sz w:val="30"/>
+          <w:szCs w:val="30"/>
+          <w:rtl/>
+        </w:rPr>
+        <w:t>']</w:t>
+      </w:r>
+    </w:p>
+    <w:p>
+      <w:pPr>
+        <w:tabs>
+          <w:tab w:val="left" w:pos="5351"/>
+        </w:tabs>
+        <w:spacing w:after="0"/>
+        <w:rPr>
+          <w:sz w:val="30"/>
+          <w:szCs w:val="30"/>
+          <w:rtl/>
+        </w:rPr>
+      </w:pPr>
+    </w:p>
+    <w:p>
+      <w:pPr>
+        <w:tabs>
+          <w:tab w:val="left" w:pos="5351"/>
+        </w:tabs>
+        <w:spacing w:after="0"/>
+        <w:rPr>
+          <w:sz w:val="30"/>
+          <w:szCs w:val="30"/>
+          <w:rtl/>
+        </w:rPr>
+      </w:pPr>
+      <w:r>
+        <w:rPr>
+          <w:rFonts w:hint="cs"/>
+          <w:sz w:val="30"/>
+          <w:szCs w:val="30"/>
+          <w:rtl/>
+        </w:rPr>
+        <w:t>רוב המי</w:t>
+      </w:r>
+      <w:r>
+        <w:rPr>
+          <w:rFonts w:hint="cs"/>
+          <w:sz w:val="30"/>
+          <w:szCs w:val="30"/>
+          <w:rtl/>
+        </w:rPr>
+        <w:t>לים אכן היו צפויות</w:t>
+      </w:r>
+      <w:r>
+        <w:rPr>
+          <w:rFonts w:hint="cs"/>
+          <w:sz w:val="30"/>
+          <w:szCs w:val="30"/>
+          <w:rtl/>
+        </w:rPr>
+        <w:t>, לאדם א</w:t>
+      </w:r>
+      <w:r>
+        <w:rPr>
+          <w:rFonts w:hint="cs"/>
+          <w:sz w:val="30"/>
+          <w:szCs w:val="30"/>
+          <w:rtl/>
+        </w:rPr>
+        <w:t>שר מבין ויודע איך נראים ביקורות, ואפילו לאדם עם מעט היגיון בריא.</w:t>
+      </w:r>
+    </w:p>
+    <w:p>
+      <w:pPr>
+        <w:tabs>
+          <w:tab w:val="left" w:pos="5351"/>
+        </w:tabs>
+        <w:spacing w:after="0"/>
+        <w:rPr>
+          <w:sz w:val="30"/>
+          <w:szCs w:val="30"/>
+          <w:rtl/>
+        </w:rPr>
+      </w:pPr>
+      <w:r>
+        <w:rPr>
+          <w:rFonts w:hint="cs"/>
+          <w:sz w:val="30"/>
+          <w:szCs w:val="30"/>
+          <w:rtl/>
+        </w:rPr>
+        <w:t>רק חלק מן המילים שבחרנו באופן ידני מופיעות פה.</w:t>
+      </w:r>
+    </w:p>
+    <w:p>
+      <w:pPr>
+        <w:tabs>
+          <w:tab w:val="left" w:pos="5351"/>
+        </w:tabs>
+        <w:spacing w:after="0"/>
+        <w:rPr>
+          <w:sz w:val="30"/>
+          <w:szCs w:val="30"/>
+          <w:rtl/>
+        </w:rPr>
+      </w:pPr>
+    </w:p>
+    <w:p>
+      <w:pPr>
+        <w:tabs>
+          <w:tab w:val="left" w:pos="5351"/>
+        </w:tabs>
+        <w:spacing w:after="0"/>
+        <w:rPr>
+          <w:sz w:val="30"/>
+          <w:szCs w:val="30"/>
+          <w:rtl/>
+        </w:rPr>
+      </w:pPr>
+      <w:r>
+        <w:rPr>
+          <w:rFonts w:hint="cs"/>
+          <w:sz w:val="30"/>
+          <w:szCs w:val="30"/>
+          <w:rtl/>
+        </w:rPr>
+        <w:t xml:space="preserve">אך, יש מילים כמו, </w:t>
+      </w:r>
+      <w:proofErr w:type="spellStart"/>
+      <w:r>
+        <w:rPr>
+          <w:sz w:val="30"/>
+          <w:szCs w:val="30"/>
+        </w:rPr>
+        <w:t>portman</w:t>
+      </w:r>
+      <w:proofErr w:type="spellEnd"/>
+      <w:r>
+        <w:rPr>
+          <w:rFonts w:hint="cs"/>
+          <w:sz w:val="30"/>
+          <w:szCs w:val="30"/>
+          <w:rtl/>
+        </w:rPr>
+        <w:t xml:space="preserve"> או </w:t>
+      </w:r>
+      <w:proofErr w:type="spellStart"/>
+      <w:r>
+        <w:rPr>
+          <w:sz w:val="30"/>
+          <w:szCs w:val="30"/>
+        </w:rPr>
+        <w:t>hitchcock</w:t>
+      </w:r>
+      <w:proofErr w:type="spellEnd"/>
+      <w:r>
+        <w:rPr>
+          <w:sz w:val="30"/>
+          <w:szCs w:val="30"/>
+        </w:rPr>
+        <w:t>'</w:t>
+      </w:r>
+      <w:r>
+        <w:rPr>
+          <w:rFonts w:hint="cs"/>
+          <w:sz w:val="30"/>
+          <w:szCs w:val="30"/>
+          <w:rtl/>
+        </w:rPr>
+        <w:t>, שמסמלות את שמות השחקנים, והיה די קשה לפני הסיווג לעלות עליהם. זה מאוד הגיוני ששמות של שחקנים יעלו בכתיבת הביקורת, שכן אנשים נוהגים לציין את השחקן/</w:t>
+      </w:r>
+      <w:proofErr w:type="spellStart"/>
+      <w:r>
+        <w:rPr>
+          <w:rFonts w:hint="cs"/>
+          <w:sz w:val="30"/>
+          <w:szCs w:val="30"/>
+          <w:rtl/>
+        </w:rPr>
+        <w:t>ית</w:t>
+      </w:r>
+      <w:proofErr w:type="spellEnd"/>
+      <w:r>
+        <w:rPr>
+          <w:rFonts w:hint="cs"/>
+          <w:sz w:val="30"/>
+          <w:szCs w:val="30"/>
+          <w:rtl/>
+        </w:rPr>
+        <w:t xml:space="preserve"> שאהבו וכך לצרף לביקורת. אך, מילים אלו קשורות לסרטים </w:t>
+      </w:r>
+      <w:proofErr w:type="spellStart"/>
+      <w:r>
+        <w:rPr>
+          <w:rFonts w:hint="cs"/>
+          <w:sz w:val="30"/>
+          <w:szCs w:val="30"/>
+          <w:rtl/>
+        </w:rPr>
+        <w:t>מסויימים</w:t>
+      </w:r>
+      <w:proofErr w:type="spellEnd"/>
+      <w:r>
+        <w:rPr>
+          <w:rFonts w:hint="cs"/>
+          <w:sz w:val="30"/>
+          <w:szCs w:val="30"/>
+          <w:rtl/>
+        </w:rPr>
+        <w:t xml:space="preserve"> ולכן נראה שאולי רוב הביקורות שנבחרו, הגיעו מאותו סרט או הגיעו מסרטים בהם שני השחקים הופיעו.</w:t>
+      </w:r>
+    </w:p>
+    <w:p>
+      <w:pPr>
+        <w:tabs>
+          <w:tab w:val="left" w:pos="5351"/>
+        </w:tabs>
+        <w:spacing w:after="0"/>
+        <w:rPr>
+          <w:sz w:val="30"/>
+          <w:szCs w:val="30"/>
+          <w:rtl/>
+        </w:rPr>
+      </w:pPr>
+    </w:p>
+    <w:p>
+      <w:pPr>
+        <w:tabs>
+          <w:tab w:val="left" w:pos="5351"/>
+        </w:tabs>
+        <w:spacing w:after="0"/>
+        <w:rPr>
+          <w:sz w:val="30"/>
+          <w:szCs w:val="30"/>
+          <w:rtl/>
+        </w:rPr>
+      </w:pPr>
+      <w:r>
+        <w:rPr>
+          <w:rFonts w:hint="cs"/>
+          <w:sz w:val="30"/>
+          <w:szCs w:val="30"/>
+          <w:rtl/>
+        </w:rPr>
+        <w:t xml:space="preserve">מנגד, יש את המילים האלו, שרק אדם עם ידע בסיווג ביקורות היה יכול לחשוב: </w:t>
+      </w:r>
+      <w:r>
+        <w:rPr>
+          <w:sz w:val="30"/>
+          <w:szCs w:val="30"/>
+        </w:rPr>
+        <w:t>hour</w:t>
+      </w:r>
+      <w:r>
+        <w:rPr>
+          <w:rFonts w:hint="cs"/>
+          <w:sz w:val="30"/>
+          <w:szCs w:val="30"/>
+          <w:rtl/>
+        </w:rPr>
+        <w:t xml:space="preserve">, </w:t>
+      </w:r>
+      <w:r>
+        <w:rPr>
+          <w:sz w:val="30"/>
+          <w:szCs w:val="30"/>
+        </w:rPr>
+        <w:t>minutes</w:t>
+      </w:r>
+      <w:r>
+        <w:rPr>
+          <w:rFonts w:hint="cs"/>
+          <w:sz w:val="30"/>
+          <w:szCs w:val="30"/>
+          <w:rtl/>
+        </w:rPr>
+        <w:t>,</w:t>
+      </w:r>
+      <w:r>
+        <w:rPr>
+          <w:sz w:val="30"/>
+          <w:szCs w:val="30"/>
+        </w:rPr>
+        <w:t xml:space="preserve"> war</w:t>
+      </w:r>
+      <w:r>
+        <w:rPr>
+          <w:rFonts w:hint="cs"/>
+          <w:sz w:val="30"/>
+          <w:szCs w:val="30"/>
+          <w:rtl/>
+        </w:rPr>
+        <w:t xml:space="preserve">, </w:t>
+      </w:r>
+      <w:r>
+        <w:rPr>
+          <w:sz w:val="30"/>
+          <w:szCs w:val="30"/>
+        </w:rPr>
+        <w:t>thing</w:t>
+      </w:r>
+      <w:r>
+        <w:rPr>
+          <w:rFonts w:hint="cs"/>
+          <w:sz w:val="30"/>
+          <w:szCs w:val="30"/>
+          <w:rtl/>
+        </w:rPr>
+        <w:t xml:space="preserve"> וכד'.</w:t>
+      </w:r>
+    </w:p>
+    <w:p>
+      <w:pPr>
+        <w:tabs>
+          <w:tab w:val="left" w:pos="5351"/>
+        </w:tabs>
+        <w:spacing w:after="0"/>
+        <w:rPr>
+          <w:sz w:val="30"/>
+          <w:szCs w:val="30"/>
+        </w:rPr>
+      </w:pPr>
+      <w:r>
+        <w:rPr>
+          <w:rFonts w:hint="cs"/>
+          <w:sz w:val="30"/>
+          <w:szCs w:val="30"/>
+          <w:rtl/>
+        </w:rPr>
+        <w:t>לדעתנו, קשה לנו להבין כיצד מילים אלו תורמות להבדל בין ביקורת חיובית לשלילית.</w:t>
+      </w:r>
+    </w:p>
+    <w:p>
+      <w:pPr>
+        <w:tabs>
+          <w:tab w:val="left" w:pos="5351"/>
+        </w:tabs>
+        <w:spacing w:after="0"/>
+        <w:rPr>
+          <w:sz w:val="30"/>
+          <w:szCs w:val="30"/>
+          <w:rtl/>
+        </w:rPr>
+      </w:pPr>
+    </w:p>
+    <w:p>
+      <w:pPr>
+        <w:tabs>
+          <w:tab w:val="left" w:pos="5351"/>
+        </w:tabs>
+        <w:spacing w:after="0"/>
+        <w:rPr>
+          <w:sz w:val="30"/>
+          <w:szCs w:val="30"/>
+          <w:rtl/>
+        </w:rPr>
+      </w:pPr>
+      <w:r>
+        <w:rPr>
+          <w:rFonts w:hint="cs"/>
+          <w:sz w:val="30"/>
+          <w:szCs w:val="30"/>
+          <w:rtl/>
+        </w:rPr>
+        <w:t>לכן, אפשר להגיד שאת רוב המילים היו צפוי לדעת שייבחרו שכן הן מסמנים ביקורת "חיובית" או "שלילית", אך יש כמה מילים שהופיעו בגלל שם הסרט, שחקנים או כי הם נפוצות בביקורות האלו שלא ממש תרמו לסיווג!</w:t>
+      </w:r>
+    </w:p>
+    <w:p>
+      <w:pPr>
+        <w:bidi w:val="0"/>
+        <w:rPr>
+          <w:sz w:val="30"/>
+          <w:szCs w:val="30"/>
+          <w:rtl/>
+        </w:rPr>
+      </w:pPr>
+      <w:r>
+        <w:rPr>
+          <w:sz w:val="30"/>
+          <w:szCs w:val="30"/>
+          <w:rtl/>
+        </w:rPr>
+        <w:br w:type="page"/>
+      </w:r>
+    </w:p>
+    <w:p>
+      <w:pPr>
+        <w:tabs>
+          <w:tab w:val="left" w:pos="5351"/>
+        </w:tabs>
+        <w:spacing w:after="0"/>
+        <w:rPr>
+          <w:sz w:val="30"/>
+          <w:szCs w:val="30"/>
+          <w:rtl/>
+        </w:rPr>
+      </w:pPr>
+      <w:r>
+        <w:rPr>
+          <w:rFonts w:hint="cs"/>
+          <w:b/>
+          <w:bCs/>
+          <w:sz w:val="32"/>
+          <w:szCs w:val="32"/>
+          <w:u w:val="single"/>
+          <w:rtl/>
+        </w:rPr>
+        <w:lastRenderedPageBreak/>
+        <w:t>שאלה 4 ב'</w:t>
+      </w:r>
+      <w:r>
+        <w:rPr>
+          <w:rFonts w:hint="cs"/>
+          <w:b/>
+          <w:bCs/>
+          <w:sz w:val="32"/>
+          <w:szCs w:val="32"/>
+          <w:u w:val="single"/>
+          <w:rtl/>
+        </w:rPr>
+        <w:t>:</w:t>
+      </w:r>
+    </w:p>
+    <w:p>
+      <w:pPr>
+        <w:tabs>
+          <w:tab w:val="left" w:pos="5351"/>
+        </w:tabs>
+        <w:spacing w:after="0"/>
+        <w:rPr>
+          <w:sz w:val="30"/>
+          <w:szCs w:val="30"/>
+          <w:rtl/>
+        </w:rPr>
+      </w:pPr>
+      <w:r>
+        <w:rPr>
+          <w:sz w:val="30"/>
+          <w:szCs w:val="30"/>
+          <w:rtl/>
+        </w:rPr>
+        <w:t>חיזרו על סעיף 2</w:t>
+      </w:r>
+      <w:r>
+        <w:rPr>
+          <w:sz w:val="30"/>
+          <w:szCs w:val="30"/>
+        </w:rPr>
+        <w:t xml:space="preserve"> </w:t>
+      </w:r>
+      <w:r>
+        <w:rPr>
+          <w:rFonts w:hint="cs"/>
+          <w:sz w:val="30"/>
+          <w:szCs w:val="30"/>
+          <w:rtl/>
+        </w:rPr>
+        <w:t>(</w:t>
+      </w:r>
+      <w:r>
+        <w:rPr>
+          <w:b/>
+          <w:bCs/>
+          <w:sz w:val="30"/>
+          <w:szCs w:val="30"/>
+          <w:rtl/>
+        </w:rPr>
+        <w:t>עם כל תת-סעיפיו</w:t>
+      </w:r>
+      <w:r>
+        <w:rPr>
+          <w:sz w:val="30"/>
+          <w:szCs w:val="30"/>
+        </w:rPr>
+        <w:t>(</w:t>
+      </w:r>
+      <w:r>
+        <w:rPr>
+          <w:rFonts w:hint="cs"/>
+          <w:sz w:val="30"/>
+          <w:szCs w:val="30"/>
+          <w:rtl/>
+        </w:rPr>
+        <w:t xml:space="preserve"> </w:t>
+      </w:r>
+      <w:r>
+        <w:rPr>
+          <w:sz w:val="30"/>
+          <w:szCs w:val="30"/>
+          <w:rtl/>
+        </w:rPr>
+        <w:t>כאשר כעת אתם משתמשים ברשימת מילים סגורה ל</w:t>
+      </w:r>
+      <w:r>
+        <w:rPr>
+          <w:sz w:val="30"/>
+          <w:szCs w:val="30"/>
+        </w:rPr>
+        <w:t xml:space="preserve"> </w:t>
+      </w:r>
+      <w:proofErr w:type="spellStart"/>
+      <w:r>
+        <w:rPr>
+          <w:sz w:val="30"/>
+          <w:szCs w:val="30"/>
+        </w:rPr>
+        <w:t>CountVectorizer</w:t>
+      </w:r>
+      <w:proofErr w:type="spellEnd"/>
+      <w:r>
+        <w:rPr>
+          <w:sz w:val="30"/>
+          <w:szCs w:val="30"/>
+        </w:rPr>
+        <w:t xml:space="preserve"> </w:t>
+      </w:r>
+      <w:r>
+        <w:rPr>
+          <w:rFonts w:hint="cs"/>
+          <w:sz w:val="30"/>
+          <w:szCs w:val="30"/>
+          <w:rtl/>
+        </w:rPr>
+        <w:t>(</w:t>
+      </w:r>
+      <w:r>
+        <w:rPr>
+          <w:sz w:val="30"/>
+          <w:szCs w:val="30"/>
+          <w:rtl/>
+        </w:rPr>
+        <w:t>יש לו אופציה לקבל מילון, ראו תיעוד). השתמשו ברשימת 50 המילים בעלות התרומה הגבוהה ביותר לסיווג מסעיף 3.א</w:t>
+      </w:r>
+      <w:r>
+        <w:rPr>
+          <w:sz w:val="30"/>
+          <w:szCs w:val="30"/>
+        </w:rPr>
+        <w:t>.</w:t>
+      </w:r>
+    </w:p>
+    <w:p>
+      <w:pPr>
+        <w:tabs>
+          <w:tab w:val="left" w:pos="5351"/>
+        </w:tabs>
+        <w:spacing w:after="0"/>
+        <w:rPr>
+          <w:sz w:val="30"/>
+          <w:szCs w:val="30"/>
+          <w:rtl/>
+        </w:rPr>
+      </w:pPr>
+      <w:r>
+        <w:rPr>
+          <w:sz w:val="30"/>
+          <w:szCs w:val="30"/>
+          <w:rtl/>
+        </w:rPr>
+        <w:t>השווה את ה</w:t>
+      </w:r>
+      <w:r>
+        <w:rPr>
+          <w:sz w:val="30"/>
+          <w:szCs w:val="30"/>
+          <w:rtl/>
+        </w:rPr>
+        <w:t>תוצאות למספרים שקבלתם עבור 2.ג</w:t>
+      </w:r>
+      <w:r>
+        <w:rPr>
+          <w:rFonts w:hint="cs"/>
+          <w:sz w:val="30"/>
+          <w:szCs w:val="30"/>
+          <w:rtl/>
+        </w:rPr>
+        <w:t>.עם(</w:t>
+      </w:r>
+      <w:r>
+        <w:rPr>
+          <w:sz w:val="30"/>
+          <w:szCs w:val="30"/>
+        </w:rPr>
+        <w:t>bag-of-words</w:t>
+      </w:r>
+      <w:r>
+        <w:rPr>
+          <w:rFonts w:hint="cs"/>
+          <w:sz w:val="30"/>
+          <w:szCs w:val="30"/>
+          <w:rtl/>
+        </w:rPr>
+        <w:t>).</w:t>
+      </w:r>
+      <w:r>
+        <w:rPr>
+          <w:sz w:val="30"/>
+          <w:szCs w:val="30"/>
+        </w:rPr>
+        <w:t xml:space="preserve"> </w:t>
+      </w:r>
+      <w:r>
+        <w:rPr>
+          <w:sz w:val="30"/>
+          <w:szCs w:val="30"/>
+          <w:rtl/>
+        </w:rPr>
+        <w:t>האם ההבדלים משמעותיים</w:t>
+      </w:r>
+      <w:r>
+        <w:rPr>
+          <w:sz w:val="30"/>
+          <w:szCs w:val="30"/>
+        </w:rPr>
+        <w:t>?</w:t>
+      </w:r>
+    </w:p>
+    <w:p>
+      <w:pPr>
+        <w:tabs>
+          <w:tab w:val="left" w:pos="5351"/>
+        </w:tabs>
+        <w:spacing w:after="0"/>
+        <w:rPr>
+          <w:sz w:val="30"/>
+          <w:szCs w:val="30"/>
+          <w:rtl/>
+        </w:rPr>
+      </w:pPr>
+    </w:p>
+    <w:p>
+      <w:pPr>
+        <w:spacing w:after="0"/>
+        <w:rPr>
+          <w:b/>
+          <w:bCs/>
+          <w:sz w:val="32"/>
+          <w:szCs w:val="32"/>
+          <w:u w:val="single"/>
+          <w:rtl/>
+        </w:rPr>
+      </w:pPr>
+      <w:r>
+        <w:rPr>
+          <w:rFonts w:hint="cs"/>
+          <w:b/>
+          <w:bCs/>
+          <w:sz w:val="32"/>
+          <w:szCs w:val="32"/>
+          <w:u w:val="single"/>
+          <w:rtl/>
+        </w:rPr>
+        <w:t>תשובה:</w:t>
+      </w:r>
+    </w:p>
+    <w:p>
+      <w:pPr>
+        <w:tabs>
+          <w:tab w:val="left" w:pos="5351"/>
+        </w:tabs>
+        <w:bidi w:val="0"/>
+        <w:spacing w:after="0"/>
+        <w:rPr>
+          <w:sz w:val="30"/>
+          <w:szCs w:val="30"/>
+        </w:rPr>
+      </w:pPr>
+      <w:r>
+        <w:rPr>
+          <w:sz w:val="30"/>
+          <w:szCs w:val="30"/>
+        </w:rPr>
+        <w:t>~~~~Question 4~~~~</w:t>
+      </w:r>
+    </w:p>
+    <w:p>
+      <w:pPr>
+        <w:tabs>
+          <w:tab w:val="left" w:pos="5351"/>
+        </w:tabs>
+        <w:bidi w:val="0"/>
+        <w:spacing w:after="0"/>
+        <w:rPr>
+          <w:sz w:val="30"/>
+          <w:szCs w:val="30"/>
+        </w:rPr>
+      </w:pPr>
+      <w:r>
+        <w:rPr>
+          <w:sz w:val="30"/>
+          <w:szCs w:val="30"/>
+        </w:rPr>
+        <w:t xml:space="preserve">SVM classifier - the accuracy is of is </w:t>
+      </w:r>
+      <w:proofErr w:type="gramStart"/>
+      <w:r>
+        <w:rPr>
+          <w:sz w:val="30"/>
+          <w:szCs w:val="30"/>
+        </w:rPr>
+        <w:t>0.795500  it's</w:t>
+      </w:r>
+      <w:proofErr w:type="gramEnd"/>
+      <w:r>
+        <w:rPr>
+          <w:sz w:val="30"/>
+          <w:szCs w:val="30"/>
+        </w:rPr>
+        <w:t xml:space="preserve"> take 5.2653 sec</w:t>
+      </w:r>
+    </w:p>
+    <w:p>
+      <w:pPr>
+        <w:tabs>
+          <w:tab w:val="left" w:pos="5351"/>
+        </w:tabs>
+        <w:bidi w:val="0"/>
+        <w:spacing w:after="0"/>
+        <w:rPr>
+          <w:sz w:val="30"/>
+          <w:szCs w:val="30"/>
+        </w:rPr>
+      </w:pPr>
+      <w:proofErr w:type="spellStart"/>
+      <w:r>
+        <w:rPr>
+          <w:sz w:val="30"/>
+          <w:szCs w:val="30"/>
+        </w:rPr>
+        <w:t>Navie</w:t>
+      </w:r>
+      <w:proofErr w:type="spellEnd"/>
+      <w:r>
+        <w:rPr>
+          <w:sz w:val="30"/>
+          <w:szCs w:val="30"/>
+        </w:rPr>
+        <w:t xml:space="preserve">-Bayes classifier - the accuracy is of is </w:t>
+      </w:r>
+      <w:proofErr w:type="gramStart"/>
+      <w:r>
+        <w:rPr>
+          <w:sz w:val="30"/>
+          <w:szCs w:val="30"/>
+        </w:rPr>
+        <w:t>0.805000  it's</w:t>
+      </w:r>
+      <w:proofErr w:type="gramEnd"/>
+      <w:r>
+        <w:rPr>
+          <w:sz w:val="30"/>
+          <w:szCs w:val="30"/>
+        </w:rPr>
+        <w:t xml:space="preserve"> take 0.1098 sec</w:t>
+      </w:r>
+    </w:p>
+    <w:p>
+      <w:pPr>
+        <w:tabs>
+          <w:tab w:val="left" w:pos="5351"/>
+        </w:tabs>
+        <w:bidi w:val="0"/>
+        <w:spacing w:after="0"/>
+        <w:rPr>
+          <w:sz w:val="30"/>
+          <w:szCs w:val="30"/>
+        </w:rPr>
+      </w:pPr>
+      <w:r>
+        <w:rPr>
+          <w:sz w:val="30"/>
+          <w:szCs w:val="30"/>
+        </w:rPr>
+        <w:t xml:space="preserve">Decision-Tree classifier - the accuracy is of is </w:t>
+      </w:r>
+      <w:proofErr w:type="gramStart"/>
+      <w:r>
+        <w:rPr>
+          <w:sz w:val="30"/>
+          <w:szCs w:val="30"/>
+        </w:rPr>
+        <w:t>0.687500  it's</w:t>
+      </w:r>
+      <w:proofErr w:type="gramEnd"/>
+      <w:r>
+        <w:rPr>
+          <w:sz w:val="30"/>
+          <w:szCs w:val="30"/>
+        </w:rPr>
+        <w:t xml:space="preserve"> take 0.4597 sec</w:t>
+      </w:r>
+    </w:p>
+    <w:p>
+      <w:pPr>
+        <w:tabs>
+          <w:tab w:val="left" w:pos="5351"/>
+        </w:tabs>
+        <w:bidi w:val="0"/>
+        <w:spacing w:after="0"/>
+        <w:rPr>
+          <w:sz w:val="30"/>
+          <w:szCs w:val="30"/>
+        </w:rPr>
+      </w:pPr>
+      <w:r>
+        <w:rPr>
+          <w:sz w:val="30"/>
+          <w:szCs w:val="30"/>
+        </w:rPr>
+        <w:t>KNN classifie</w:t>
       </w:r>
       <w:bookmarkStart w:id="0" w:name="_GoBack"/>
       <w:bookmarkEnd w:id="0"/>
-    </w:p>
-    <w:p>
-      <w:pPr>
-        <w:spacing w:after="0"/>
-        <w:rPr>
-          <w:rFonts w:hint="cs"/>
-          <w:sz w:val="28"/>
-          <w:szCs w:val="28"/>
-          <w:rtl/>
-        </w:rPr>
-      </w:pPr>
-    </w:p>
-    <w:p>
-      <w:pPr>
+      <w:r>
+        <w:rPr>
+          <w:sz w:val="30"/>
+          <w:szCs w:val="30"/>
+        </w:rPr>
+        <w:t xml:space="preserve">r - the accuracy is of is </w:t>
+      </w:r>
+      <w:proofErr w:type="gramStart"/>
+      <w:r>
+        <w:rPr>
+          <w:sz w:val="30"/>
+          <w:szCs w:val="30"/>
+        </w:rPr>
+        <w:t>0.743000  it's</w:t>
+      </w:r>
+      <w:proofErr w:type="gramEnd"/>
+      <w:r>
+        <w:rPr>
+          <w:sz w:val="30"/>
+          <w:szCs w:val="30"/>
+        </w:rPr>
+        <w:t xml:space="preserve"> take 1.1882 sec</w:t>
+      </w:r>
+    </w:p>
+    <w:p>
+      <w:pPr>
+        <w:tabs>
+          <w:tab w:val="left" w:pos="5351"/>
+        </w:tabs>
         <w:bidi w:val="0"/>
-        <w:rPr>
-          <w:rFonts w:hint="cs"/>
-          <w:sz w:val="28"/>
-          <w:szCs w:val="28"/>
-          <w:rtl/>
-        </w:rPr>
-      </w:pPr>
-      <w:r>
-        <w:rPr>
-          <w:sz w:val="28"/>
-          <w:szCs w:val="28"/>
-          <w:rtl/>
-        </w:rPr>
-        <w:br w:type="page"/>
-      </w:r>
-    </w:p>
-    <w:p>
-      <w:pPr>
-        <w:spacing w:after="0"/>
-        <w:rPr>
-          <w:b/>
-          <w:bCs/>
-          <w:sz w:val="32"/>
-          <w:szCs w:val="32"/>
-          <w:u w:val="single"/>
-          <w:rtl/>
-        </w:rPr>
-      </w:pPr>
-      <w:r>
-        <w:rPr>
-          <w:rFonts w:hint="cs"/>
-          <w:b/>
-          <w:bCs/>
-          <w:sz w:val="32"/>
-          <w:szCs w:val="32"/>
-          <w:u w:val="single"/>
-          <w:rtl/>
-        </w:rPr>
-        <w:lastRenderedPageBreak/>
-        <w:t>שאלה 3 א'</w:t>
-      </w:r>
-      <w:r>
-        <w:rPr>
-          <w:rFonts w:hint="cs"/>
-          <w:b/>
-          <w:bCs/>
-          <w:sz w:val="32"/>
-          <w:szCs w:val="32"/>
-          <w:u w:val="single"/>
-          <w:rtl/>
-        </w:rPr>
-        <w:t>:</w:t>
-      </w:r>
-    </w:p>
-    <w:p>
-      <w:pPr>
-        <w:tabs>
-          <w:tab w:val="left" w:pos="5351"/>
-        </w:tabs>
-        <w:spacing w:after="0"/>
-        <w:rPr>
-          <w:sz w:val="30"/>
-          <w:szCs w:val="30"/>
-          <w:rtl/>
-        </w:rPr>
-      </w:pPr>
-      <w:r>
-        <w:rPr>
-          <w:sz w:val="30"/>
-          <w:szCs w:val="30"/>
-          <w:rtl/>
-        </w:rPr>
-        <w:t>השתמשו ב</w:t>
-      </w:r>
-      <w:r>
-        <w:rPr>
-          <w:sz w:val="30"/>
-          <w:szCs w:val="30"/>
-        </w:rPr>
-        <w:t xml:space="preserve"> SelectKBest </w:t>
-      </w:r>
-      <w:r>
-        <w:rPr>
-          <w:sz w:val="30"/>
-          <w:szCs w:val="30"/>
-          <w:rtl/>
-        </w:rPr>
-        <w:t>על מנת לבחור את 50 המילים בעלות התרומה </w:t>
-      </w:r>
-      <w:r>
-        <w:rPr>
-          <w:b/>
-          <w:bCs/>
-          <w:sz w:val="30"/>
-          <w:szCs w:val="30"/>
-          <w:rtl/>
-        </w:rPr>
-        <w:t>הגבוהה ביותר</w:t>
-      </w:r>
-      <w:r>
-        <w:rPr>
-          <w:sz w:val="30"/>
-          <w:szCs w:val="30"/>
-          <w:rtl/>
-        </w:rPr>
-        <w:t> לסיווג. התרשמו מרשימת המילים והשוו אותה לרשימה שבחרתם באופן ידני בסעיף 1.א. האם כל המילים שקבלתם כעת הן צפויות? פרטו את התוצאות (50 המילים</w:t>
-      </w:r>
-      <w:r>
-        <w:rPr>
-          <w:rFonts w:hint="cs"/>
-          <w:sz w:val="30"/>
-          <w:szCs w:val="30"/>
-          <w:rtl/>
-        </w:rPr>
-        <w:t>).</w:t>
-      </w:r>
-    </w:p>
-    <w:p>
-      <w:pPr>
-        <w:tabs>
-          <w:tab w:val="left" w:pos="5351"/>
-        </w:tabs>
-        <w:spacing w:after="0"/>
-        <w:rPr>
-          <w:sz w:val="30"/>
-          <w:szCs w:val="30"/>
-          <w:rtl/>
-        </w:rPr>
-      </w:pPr>
-    </w:p>
-    <w:p>
-      <w:pPr>
-        <w:spacing w:after="0"/>
-        <w:rPr>
-          <w:b/>
-          <w:bCs/>
-          <w:sz w:val="32"/>
-          <w:szCs w:val="32"/>
-          <w:u w:val="single"/>
-          <w:rtl/>
-        </w:rPr>
-      </w:pPr>
-      <w:r>
-        <w:rPr>
-          <w:rFonts w:hint="cs"/>
-          <w:b/>
-          <w:bCs/>
-          <w:sz w:val="32"/>
-          <w:szCs w:val="32"/>
-          <w:u w:val="single"/>
-          <w:rtl/>
-        </w:rPr>
-        <w:t>תשובה:</w:t>
-      </w:r>
-    </w:p>
-    <w:p>
-      <w:pPr>
-        <w:tabs>
-          <w:tab w:val="left" w:pos="5351"/>
-        </w:tabs>
-        <w:bidi w:val="0"/>
-        <w:spacing w:after="0"/>
-        <w:rPr>
-          <w:sz w:val="30"/>
-          <w:szCs w:val="30"/>
-        </w:rPr>
-      </w:pPr>
-      <w:r>
-        <w:rPr>
-          <w:rFonts w:cs="Arial"/>
-          <w:sz w:val="30"/>
-          <w:szCs w:val="30"/>
-          <w:rtl/>
-        </w:rPr>
-        <w:t>['</w:t>
-      </w:r>
-      <w:r>
-        <w:rPr>
-          <w:sz w:val="30"/>
-          <w:szCs w:val="30"/>
-        </w:rPr>
-        <w:t>amazing', 'annoying', 'avoid', 'awful', 'bad', 'badly', 'beautiful', 'best', 'boring', 'brilliant', 'effects', 'excellent', 'great', 'highly', 'hitchcock', 'horrible', 'hour', 'idea</w:t>
-      </w:r>
-      <w:r>
-        <w:rPr>
-          <w:rFonts w:cs="Arial"/>
-          <w:sz w:val="30"/>
-          <w:szCs w:val="30"/>
-          <w:rtl/>
-        </w:rPr>
-        <w:t>',</w:t>
-      </w:r>
-    </w:p>
-    <w:p>
-      <w:pPr>
-        <w:tabs>
-          <w:tab w:val="left" w:pos="5351"/>
-        </w:tabs>
-        <w:bidi w:val="0"/>
-        <w:spacing w:after="0"/>
-        <w:rPr>
-          <w:sz w:val="30"/>
-          <w:szCs w:val="30"/>
-        </w:rPr>
-      </w:pPr>
-      <w:r>
-        <w:rPr>
-          <w:rFonts w:cs="Arial"/>
-          <w:sz w:val="30"/>
-          <w:szCs w:val="30"/>
-          <w:rtl/>
-        </w:rPr>
-        <w:t xml:space="preserve"> '</w:t>
-      </w:r>
-      <w:r>
-        <w:rPr>
-          <w:sz w:val="30"/>
-          <w:szCs w:val="30"/>
-        </w:rPr>
-        <w:t>just', 'lame', 'life', 'like', 'lives', 'looks', 'love', 'loved', 'make', 'masterpiece', 'minutes', 'money', 'mother', 'perfect', 'performance', 'plot', 'poor', 'poorly', 'portman</w:t>
-      </w:r>
-      <w:r>
-        <w:rPr>
-          <w:rFonts w:cs="Arial"/>
-          <w:sz w:val="30"/>
-          <w:szCs w:val="30"/>
-          <w:rtl/>
-        </w:rPr>
-        <w:t>', '</w:t>
-      </w:r>
-    </w:p>
-    <w:p>
-      <w:pPr>
-        <w:tabs>
-          <w:tab w:val="left" w:pos="5351"/>
-        </w:tabs>
-        <w:bidi w:val="0"/>
-        <w:spacing w:after="0"/>
-        <w:rPr>
-          <w:sz w:val="30"/>
-          <w:szCs w:val="30"/>
-        </w:rPr>
-      </w:pPr>
-      <w:r>
-        <w:rPr>
-          <w:sz w:val="30"/>
-          <w:szCs w:val="30"/>
-        </w:rPr>
-        <w:t>ridiculous', 'script', 'strong', 'stupid', 'superb', 'terrible', 'thing', 'war', 'waste', 'wasted', 'wonderful', 'worse', 'worst</w:t>
-      </w:r>
-      <w:r>
-        <w:rPr>
-          <w:rFonts w:cs="Arial"/>
-          <w:sz w:val="30"/>
-          <w:szCs w:val="30"/>
-          <w:rtl/>
-        </w:rPr>
-        <w:t>']</w:t>
-      </w:r>
-    </w:p>
-    <w:p>
-      <w:pPr>
-        <w:tabs>
-          <w:tab w:val="left" w:pos="5351"/>
-        </w:tabs>
-        <w:spacing w:after="0"/>
-        <w:rPr>
-          <w:sz w:val="30"/>
-          <w:szCs w:val="30"/>
-          <w:rtl/>
-        </w:rPr>
-      </w:pPr>
-    </w:p>
-    <w:p>
-      <w:pPr>
-        <w:tabs>
-          <w:tab w:val="left" w:pos="5351"/>
-        </w:tabs>
-        <w:spacing w:after="0"/>
-        <w:rPr>
-          <w:sz w:val="30"/>
-          <w:szCs w:val="30"/>
-          <w:rtl/>
-        </w:rPr>
-      </w:pPr>
-      <w:r>
-        <w:rPr>
-          <w:rFonts w:hint="cs"/>
-          <w:sz w:val="30"/>
-          <w:szCs w:val="30"/>
-          <w:rtl/>
-        </w:rPr>
-        <w:t>רוב המי</w:t>
-      </w:r>
-      <w:r>
-        <w:rPr>
-          <w:rFonts w:hint="cs"/>
-          <w:sz w:val="30"/>
-          <w:szCs w:val="30"/>
-          <w:rtl/>
-        </w:rPr>
-        <w:t>לים אכן היו צפויות</w:t>
-      </w:r>
-      <w:r>
-        <w:rPr>
-          <w:rFonts w:hint="cs"/>
-          <w:sz w:val="30"/>
-          <w:szCs w:val="30"/>
-          <w:rtl/>
-        </w:rPr>
-        <w:t>, לאדם א</w:t>
-      </w:r>
-      <w:r>
-        <w:rPr>
-          <w:rFonts w:hint="cs"/>
-          <w:sz w:val="30"/>
-          <w:szCs w:val="30"/>
-          <w:rtl/>
-        </w:rPr>
-        <w:t>שר מבין ויודע איך נראים ביקורות, ואפילו לאדם עם מעט היגיון בריא.</w:t>
-      </w:r>
-    </w:p>
-    <w:p>
-      <w:pPr>
-        <w:tabs>
-          <w:tab w:val="left" w:pos="5351"/>
-        </w:tabs>
-        <w:spacing w:after="0"/>
-        <w:rPr>
-          <w:rFonts w:hint="cs"/>
-          <w:sz w:val="30"/>
-          <w:szCs w:val="30"/>
-          <w:rtl/>
-        </w:rPr>
-      </w:pPr>
-      <w:r>
-        <w:rPr>
-          <w:rFonts w:hint="cs"/>
-          <w:sz w:val="30"/>
-          <w:szCs w:val="30"/>
-          <w:rtl/>
-        </w:rPr>
-        <w:t>רק חלק מן המילים שבחרנו באופן ידני מופיעות פה.</w:t>
-      </w:r>
-    </w:p>
-    <w:p>
-      <w:pPr>
-        <w:tabs>
-          <w:tab w:val="left" w:pos="5351"/>
-        </w:tabs>
-        <w:spacing w:after="0"/>
-        <w:rPr>
-          <w:sz w:val="30"/>
-          <w:szCs w:val="30"/>
-          <w:rtl/>
-        </w:rPr>
-      </w:pPr>
-    </w:p>
-    <w:p>
-      <w:pPr>
-        <w:tabs>
-          <w:tab w:val="left" w:pos="5351"/>
-        </w:tabs>
-        <w:spacing w:after="0"/>
-        <w:rPr>
-          <w:sz w:val="30"/>
-          <w:szCs w:val="30"/>
-          <w:rtl/>
-        </w:rPr>
-      </w:pPr>
-      <w:r>
-        <w:rPr>
-          <w:rFonts w:hint="cs"/>
-          <w:sz w:val="30"/>
-          <w:szCs w:val="30"/>
-          <w:rtl/>
-        </w:rPr>
-        <w:t xml:space="preserve">אך, יש מילים כמו, </w:t>
-      </w:r>
-      <w:r>
-        <w:rPr>
-          <w:sz w:val="30"/>
-          <w:szCs w:val="30"/>
-        </w:rPr>
-        <w:t>portman</w:t>
-      </w:r>
-      <w:r>
-        <w:rPr>
-          <w:rFonts w:hint="cs"/>
-          <w:sz w:val="30"/>
-          <w:szCs w:val="30"/>
-          <w:rtl/>
-        </w:rPr>
-        <w:t xml:space="preserve"> או </w:t>
-      </w:r>
-      <w:r>
-        <w:rPr>
-          <w:sz w:val="30"/>
-          <w:szCs w:val="30"/>
-        </w:rPr>
-        <w:t>hitchcock</w:t>
-      </w:r>
-      <w:r>
-        <w:rPr>
-          <w:sz w:val="30"/>
-          <w:szCs w:val="30"/>
-        </w:rPr>
-        <w:t>'</w:t>
-      </w:r>
-      <w:r>
-        <w:rPr>
-          <w:rFonts w:hint="cs"/>
-          <w:sz w:val="30"/>
-          <w:szCs w:val="30"/>
-          <w:rtl/>
-        </w:rPr>
-        <w:t>, שמסמלות את שמות השחקנים, והיה די קשה לפני הסיווג לעלות עליהם. זה מאוד הגיוני ששמות של שחקנים יעלו בכתיבת הביקורת, שכן אנשים נוהגים לציין את השחקן/ית שאהבו וכך לצרף לביקורת. אך, מילים אלו קשורות לסרטים מסויימים ולכן נראה שאולי רוב הביקורות שנבחרו, הגיעו מאותו סרט או הגיעו מסרטים בהם שני השחקים הופיעו.</w:t>
-      </w:r>
-    </w:p>
-    <w:p>
-      <w:pPr>
-        <w:tabs>
-          <w:tab w:val="left" w:pos="5351"/>
-        </w:tabs>
-        <w:spacing w:after="0"/>
-        <w:rPr>
-          <w:sz w:val="30"/>
-          <w:szCs w:val="30"/>
-          <w:rtl/>
-        </w:rPr>
-      </w:pPr>
-    </w:p>
-    <w:p>
-      <w:pPr>
-        <w:tabs>
-          <w:tab w:val="left" w:pos="5351"/>
-        </w:tabs>
-        <w:spacing w:after="0"/>
-        <w:rPr>
-          <w:rFonts w:hint="cs"/>
-          <w:sz w:val="30"/>
-          <w:szCs w:val="30"/>
-          <w:rtl/>
-        </w:rPr>
-      </w:pPr>
-      <w:r>
-        <w:rPr>
-          <w:rFonts w:hint="cs"/>
-          <w:sz w:val="30"/>
-          <w:szCs w:val="30"/>
-          <w:rtl/>
-        </w:rPr>
-        <w:t xml:space="preserve">מנגד, יש את המילים האלו, שרק אדם עם ידע בסיווג ביקורות היה יכול לחשוב: </w:t>
-      </w:r>
-      <w:r>
-        <w:rPr>
-          <w:sz w:val="30"/>
-          <w:szCs w:val="30"/>
-        </w:rPr>
-        <w:t>hour</w:t>
-      </w:r>
-      <w:r>
-        <w:rPr>
-          <w:rFonts w:hint="cs"/>
-          <w:sz w:val="30"/>
-          <w:szCs w:val="30"/>
-          <w:rtl/>
-        </w:rPr>
-        <w:t xml:space="preserve">, </w:t>
-      </w:r>
-      <w:r>
-        <w:rPr>
-          <w:sz w:val="30"/>
-          <w:szCs w:val="30"/>
-        </w:rPr>
-        <w:t>minutes</w:t>
-      </w:r>
-      <w:r>
-        <w:rPr>
-          <w:rFonts w:hint="cs"/>
-          <w:sz w:val="30"/>
-          <w:szCs w:val="30"/>
-          <w:rtl/>
-        </w:rPr>
-        <w:t>,</w:t>
-      </w:r>
-      <w:r>
-        <w:rPr>
-          <w:sz w:val="30"/>
-          <w:szCs w:val="30"/>
-        </w:rPr>
-        <w:t xml:space="preserve"> war</w:t>
-      </w:r>
-      <w:r>
-        <w:rPr>
-          <w:rFonts w:hint="cs"/>
-          <w:sz w:val="30"/>
-          <w:szCs w:val="30"/>
-          <w:rtl/>
-        </w:rPr>
-        <w:t xml:space="preserve">, </w:t>
-      </w:r>
-      <w:r>
-        <w:rPr>
-          <w:sz w:val="30"/>
-          <w:szCs w:val="30"/>
-        </w:rPr>
-        <w:t>thing</w:t>
-      </w:r>
-      <w:r>
-        <w:rPr>
-          <w:rFonts w:hint="cs"/>
-          <w:sz w:val="30"/>
-          <w:szCs w:val="30"/>
-          <w:rtl/>
-        </w:rPr>
-        <w:t xml:space="preserve"> וכד'.</w:t>
-      </w:r>
-    </w:p>
-    <w:p>
-      <w:pPr>
-        <w:tabs>
-          <w:tab w:val="left" w:pos="5351"/>
-        </w:tabs>
-        <w:spacing w:after="0"/>
-        <w:rPr>
-          <w:sz w:val="30"/>
-          <w:szCs w:val="30"/>
-        </w:rPr>
-      </w:pPr>
-      <w:r>
-        <w:rPr>
-          <w:rFonts w:hint="cs"/>
-          <w:sz w:val="30"/>
-          <w:szCs w:val="30"/>
-          <w:rtl/>
-        </w:rPr>
-        <w:t>לדעתנו, קשה לנו להבין כיצד מילים אלו תורמות להבדל בין ביקורת חיובית לשלילית.</w:t>
-      </w:r>
-    </w:p>
-    <w:p>
-      <w:pPr>
-        <w:tabs>
-          <w:tab w:val="left" w:pos="5351"/>
-        </w:tabs>
-        <w:spacing w:after="0"/>
-        <w:rPr>
-          <w:rFonts w:hint="cs"/>
-          <w:sz w:val="30"/>
-          <w:szCs w:val="30"/>
-          <w:rtl/>
-        </w:rPr>
-      </w:pPr>
-    </w:p>
-    <w:p>
-      <w:pPr>
-        <w:tabs>
-          <w:tab w:val="left" w:pos="5351"/>
-        </w:tabs>
-        <w:spacing w:after="0"/>
-        <w:rPr>
-          <w:sz w:val="30"/>
-          <w:szCs w:val="30"/>
-          <w:rtl/>
-        </w:rPr>
-      </w:pPr>
-      <w:r>
-        <w:rPr>
-          <w:rFonts w:hint="cs"/>
-          <w:sz w:val="30"/>
-          <w:szCs w:val="30"/>
-          <w:rtl/>
-        </w:rPr>
-        <w:t>לכן, אפשר להגיד שאת רוב המילים היו צפוי לדעת שייבחרו שכן הן מסמנים ביקורת "חיובית" או "שלילית", אך יש כמה מילים שהופיעו בגלל שם הסרט, שחקנים או כי הם נפוצות בביקורות האלו שלא ממש תרמו לסיווג!</w:t>
-      </w:r>
-    </w:p>
-    <w:p>
-      <w:pPr>
-        <w:bidi w:val="0"/>
-        <w:rPr>
-          <w:sz w:val="30"/>
-          <w:szCs w:val="30"/>
-          <w:rtl/>
-        </w:rPr>
-      </w:pPr>
-      <w:r>
-        <w:rPr>
-          <w:sz w:val="30"/>
-          <w:szCs w:val="30"/>
-          <w:rtl/>
-        </w:rPr>
-        <w:br w:type="page"/>
-      </w:r>
-    </w:p>
-    <w:p>
-      <w:pPr>
-        <w:tabs>
-          <w:tab w:val="left" w:pos="5351"/>
-        </w:tabs>
-        <w:spacing w:after="0"/>
-        <w:rPr>
-          <w:sz w:val="30"/>
-          <w:szCs w:val="30"/>
-          <w:rtl/>
-        </w:rPr>
-      </w:pPr>
-      <w:r>
-        <w:rPr>
-          <w:rFonts w:hint="cs"/>
-          <w:b/>
-          <w:bCs/>
-          <w:sz w:val="32"/>
-          <w:szCs w:val="32"/>
-          <w:u w:val="single"/>
-          <w:rtl/>
-        </w:rPr>
-        <w:lastRenderedPageBreak/>
-        <w:t>שאלה 4 ב'</w:t>
-      </w:r>
-      <w:r>
-        <w:rPr>
-          <w:rFonts w:hint="cs"/>
-          <w:b/>
-          <w:bCs/>
-          <w:sz w:val="32"/>
-          <w:szCs w:val="32"/>
-          <w:u w:val="single"/>
-          <w:rtl/>
-        </w:rPr>
-        <w:t>:</w:t>
-      </w:r>
-    </w:p>
-    <w:p>
-      <w:pPr>
-        <w:tabs>
-          <w:tab w:val="left" w:pos="5351"/>
-        </w:tabs>
-        <w:spacing w:after="0"/>
-        <w:rPr>
-          <w:sz w:val="30"/>
-          <w:szCs w:val="30"/>
-          <w:rtl/>
-        </w:rPr>
-      </w:pPr>
-      <w:r>
-        <w:rPr>
-          <w:sz w:val="30"/>
-          <w:szCs w:val="30"/>
-          <w:rtl/>
-        </w:rPr>
-        <w:t>חיזרו על סעיף 2</w:t>
-      </w:r>
-      <w:r>
-        <w:rPr>
-          <w:sz w:val="30"/>
-          <w:szCs w:val="30"/>
-        </w:rPr>
-        <w:t xml:space="preserve"> </w:t>
-      </w:r>
-      <w:r>
-        <w:rPr>
-          <w:rFonts w:hint="cs"/>
-          <w:sz w:val="30"/>
-          <w:szCs w:val="30"/>
-          <w:rtl/>
-        </w:rPr>
-        <w:t>(</w:t>
-      </w:r>
-      <w:r>
-        <w:rPr>
-          <w:b/>
-          <w:bCs/>
-          <w:sz w:val="30"/>
-          <w:szCs w:val="30"/>
-          <w:rtl/>
-        </w:rPr>
-        <w:t>עם כל תת-סעיפיו</w:t>
-      </w:r>
-      <w:r>
-        <w:rPr>
-          <w:sz w:val="30"/>
-          <w:szCs w:val="30"/>
-        </w:rPr>
-        <w:t>(</w:t>
-      </w:r>
-      <w:r>
-        <w:rPr>
-          <w:rFonts w:hint="cs"/>
-          <w:sz w:val="30"/>
-          <w:szCs w:val="30"/>
-          <w:rtl/>
-        </w:rPr>
-        <w:t xml:space="preserve"> </w:t>
-      </w:r>
-      <w:r>
-        <w:rPr>
-          <w:sz w:val="30"/>
-          <w:szCs w:val="30"/>
-          <w:rtl/>
-        </w:rPr>
-        <w:t>כאשר כעת אתם משתמשים ברשימת מילים סגורה ל</w:t>
-      </w:r>
-      <w:r>
-        <w:rPr>
-          <w:sz w:val="30"/>
-          <w:szCs w:val="30"/>
-        </w:rPr>
-        <w:t xml:space="preserve"> CountVectorizer </w:t>
-      </w:r>
-      <w:r>
-        <w:rPr>
-          <w:rFonts w:hint="cs"/>
-          <w:sz w:val="30"/>
-          <w:szCs w:val="30"/>
-          <w:rtl/>
-        </w:rPr>
-        <w:t>(</w:t>
-      </w:r>
-      <w:r>
-        <w:rPr>
-          <w:sz w:val="30"/>
-          <w:szCs w:val="30"/>
-          <w:rtl/>
-        </w:rPr>
-        <w:t>יש לו אופציה לקבל מילון, ראו תיעוד). השתמשו ברשימת 50 המילים בעלות התרומה הגבוהה ביותר לסיווג מסעיף 3.א</w:t>
-      </w:r>
-      <w:r>
-        <w:rPr>
-          <w:sz w:val="30"/>
-          <w:szCs w:val="30"/>
-        </w:rPr>
-        <w:t>.</w:t>
-      </w:r>
-    </w:p>
-    <w:p>
-      <w:pPr>
-        <w:tabs>
-          <w:tab w:val="left" w:pos="5351"/>
-        </w:tabs>
-        <w:spacing w:after="0"/>
-        <w:rPr>
-          <w:sz w:val="30"/>
-          <w:szCs w:val="30"/>
-          <w:rtl/>
-        </w:rPr>
-      </w:pPr>
-      <w:r>
-        <w:rPr>
-          <w:sz w:val="30"/>
-          <w:szCs w:val="30"/>
-          <w:rtl/>
-        </w:rPr>
-        <w:t>השווה את ה</w:t>
-      </w:r>
-      <w:r>
-        <w:rPr>
-          <w:sz w:val="30"/>
-          <w:szCs w:val="30"/>
-          <w:rtl/>
-        </w:rPr>
-        <w:t>תוצאות למספרים שקבלתם עבור 2.ג</w:t>
-      </w:r>
-      <w:r>
-        <w:rPr>
-          <w:rFonts w:hint="cs"/>
-          <w:sz w:val="30"/>
-          <w:szCs w:val="30"/>
-          <w:rtl/>
-        </w:rPr>
-        <w:t>.עם(</w:t>
-      </w:r>
-      <w:r>
-        <w:rPr>
-          <w:sz w:val="30"/>
-          <w:szCs w:val="30"/>
-        </w:rPr>
-        <w:t>bag-of-words</w:t>
-      </w:r>
-      <w:r>
-        <w:rPr>
-          <w:rFonts w:hint="cs"/>
-          <w:sz w:val="30"/>
-          <w:szCs w:val="30"/>
-          <w:rtl/>
-        </w:rPr>
-        <w:t>).</w:t>
-      </w:r>
-      <w:r>
-        <w:rPr>
-          <w:sz w:val="30"/>
-          <w:szCs w:val="30"/>
-        </w:rPr>
-        <w:t xml:space="preserve"> </w:t>
-      </w:r>
-      <w:r>
-        <w:rPr>
-          <w:sz w:val="30"/>
-          <w:szCs w:val="30"/>
-          <w:rtl/>
-        </w:rPr>
-        <w:t>האם ההבדלים משמעותיים</w:t>
-      </w:r>
-      <w:r>
-        <w:rPr>
-          <w:sz w:val="30"/>
-          <w:szCs w:val="30"/>
-        </w:rPr>
-        <w:t>?</w:t>
-      </w:r>
-    </w:p>
-    <w:p>
-      <w:pPr>
-        <w:tabs>
-          <w:tab w:val="left" w:pos="5351"/>
-        </w:tabs>
-        <w:spacing w:after="0"/>
-        <w:rPr>
-          <w:sz w:val="30"/>
-          <w:szCs w:val="30"/>
-          <w:rtl/>
-        </w:rPr>
-      </w:pPr>
-    </w:p>
-    <w:p>
-      <w:pPr>
-        <w:spacing w:after="0"/>
-        <w:rPr>
-          <w:b/>
-          <w:bCs/>
-          <w:sz w:val="32"/>
-          <w:szCs w:val="32"/>
-          <w:u w:val="single"/>
-          <w:rtl/>
-        </w:rPr>
-      </w:pPr>
-      <w:r>
-        <w:rPr>
-          <w:rFonts w:hint="cs"/>
-          <w:b/>
-          <w:bCs/>
-          <w:sz w:val="32"/>
-          <w:szCs w:val="32"/>
-          <w:u w:val="single"/>
-          <w:rtl/>
-        </w:rPr>
-        <w:t>תשובה:</w:t>
-      </w:r>
-    </w:p>
-    <w:p>
-      <w:pPr>
-        <w:tabs>
-          <w:tab w:val="left" w:pos="5351"/>
-        </w:tabs>
-        <w:bidi w:val="0"/>
-        <w:spacing w:after="0"/>
-        <w:rPr>
-          <w:sz w:val="30"/>
-          <w:szCs w:val="30"/>
-        </w:rPr>
-      </w:pPr>
-      <w:r>
-        <w:rPr>
-          <w:sz w:val="30"/>
-          <w:szCs w:val="30"/>
-        </w:rPr>
-        <w:t>~~~~Question 4~~~~</w:t>
-      </w:r>
-    </w:p>
-    <w:p>
-      <w:pPr>
-        <w:tabs>
-          <w:tab w:val="left" w:pos="5351"/>
-        </w:tabs>
-        <w:bidi w:val="0"/>
-        <w:spacing w:after="0"/>
-        <w:rPr>
-          <w:sz w:val="30"/>
-          <w:szCs w:val="30"/>
-        </w:rPr>
-      </w:pPr>
-      <w:r>
-        <w:rPr>
-          <w:sz w:val="30"/>
-          <w:szCs w:val="30"/>
-        </w:rPr>
-        <w:t>SVM classifier - the accuracy is of is  0.7955  it's take  9.041446205526427 sec</w:t>
-      </w:r>
-    </w:p>
-    <w:p>
-      <w:pPr>
-        <w:tabs>
-          <w:tab w:val="left" w:pos="5351"/>
-        </w:tabs>
-        <w:bidi w:val="0"/>
-        <w:spacing w:after="0"/>
-        <w:rPr>
-          <w:sz w:val="30"/>
-          <w:szCs w:val="30"/>
-        </w:rPr>
-      </w:pPr>
-      <w:r>
-        <w:rPr>
-          <w:sz w:val="30"/>
-          <w:szCs w:val="30"/>
-        </w:rPr>
-        <w:t>Navie-Bayes classifier - the accuracy is of is  0.8055  it's take  0.7730379447352789 sec</w:t>
-      </w:r>
-    </w:p>
-    <w:p>
-      <w:pPr>
-        <w:tabs>
-          <w:tab w:val="left" w:pos="5351"/>
-        </w:tabs>
-        <w:bidi w:val="0"/>
-        <w:spacing w:after="0"/>
-        <w:rPr>
-          <w:sz w:val="30"/>
-          <w:szCs w:val="30"/>
-        </w:rPr>
-      </w:pPr>
-      <w:r>
-        <w:rPr>
-          <w:sz w:val="30"/>
-          <w:szCs w:val="30"/>
-        </w:rPr>
-        <w:t>Decision-Tree classifier - the accuracy is of is  0.6865  it's take  1.0152127963269777 sec</w:t>
-      </w:r>
-    </w:p>
-    <w:p>
-      <w:pPr>
-        <w:tabs>
-          <w:tab w:val="left" w:pos="5351"/>
-        </w:tabs>
-        <w:bidi w:val="0"/>
-        <w:spacing w:after="0"/>
-        <w:rPr>
-          <w:sz w:val="30"/>
-          <w:szCs w:val="30"/>
-        </w:rPr>
-      </w:pPr>
-      <w:r>
-        <w:rPr>
-          <w:sz w:val="30"/>
-          <w:szCs w:val="30"/>
-        </w:rPr>
-        <w:t>KNN classifier - the accuracy is of is  0.7495  it's take  2.133340372447492 sec</w:t>
-      </w:r>
-    </w:p>
-    <w:p>
-      <w:pPr>
-        <w:tabs>
-          <w:tab w:val="left" w:pos="5351"/>
-        </w:tabs>
-        <w:bidi w:val="0"/>
         <w:spacing w:after="0"/>
         <w:rPr>
           <w:sz w:val="30"/>
@@ -3983,7 +4609,6 @@
         </w:tabs>
         <w:spacing w:after="0"/>
         <w:rPr>
-          <w:rFonts w:hint="cs"/>
           <w:sz w:val="30"/>
           <w:szCs w:val="30"/>
           <w:rtl/>
@@ -3998,6 +4623,7 @@
         </w:rPr>
         <w:t xml:space="preserve">המסווגים האלו הם </w:t>
       </w:r>
+      <w:proofErr w:type="spellStart"/>
       <w:r>
         <w:rPr>
           <w:sz w:val="30"/>
@@ -4005,6 +4631,7 @@
         </w:rPr>
         <w:t>svm</w:t>
       </w:r>
+      <w:proofErr w:type="spellEnd"/>
       <w:r>
         <w:rPr>
           <w:rFonts w:hint="cs"/>
@@ -4014,6 +4641,7 @@
         </w:rPr>
         <w:t xml:space="preserve"> ו-</w:t>
       </w:r>
+      <w:proofErr w:type="spellStart"/>
       <w:r>
         <w:rPr>
           <w:sz w:val="30"/>
@@ -4021,24 +4649,44 @@
         </w:rPr>
         <w:t>knn</w:t>
       </w:r>
-      <w:r>
-        <w:rPr>
-          <w:rFonts w:hint="cs"/>
-          <w:sz w:val="30"/>
-          <w:szCs w:val="30"/>
-          <w:rtl/>
-        </w:rPr>
-        <w:t>, בשאר הסווגים, השיפור יחסית זניח.</w:t>
-      </w:r>
-    </w:p>
-    <w:p>
-      <w:pPr>
-        <w:tabs>
-          <w:tab w:val="left" w:pos="5351"/>
-        </w:tabs>
-        <w:spacing w:after="0"/>
-        <w:rPr>
-          <w:rFonts w:hint="cs"/>
+      <w:proofErr w:type="spellEnd"/>
+      <w:r>
+        <w:rPr>
+          <w:rFonts w:hint="cs"/>
+          <w:sz w:val="30"/>
+          <w:szCs w:val="30"/>
+          <w:rtl/>
+        </w:rPr>
+        <w:t xml:space="preserve">, בשאר </w:t>
+      </w:r>
+      <w:proofErr w:type="spellStart"/>
+      <w:r>
+        <w:rPr>
+          <w:rFonts w:hint="cs"/>
+          <w:sz w:val="30"/>
+          <w:szCs w:val="30"/>
+          <w:rtl/>
+        </w:rPr>
+        <w:t>הסווגים</w:t>
+      </w:r>
+      <w:proofErr w:type="spellEnd"/>
+      <w:r>
+        <w:rPr>
+          <w:rFonts w:hint="cs"/>
+          <w:sz w:val="30"/>
+          <w:szCs w:val="30"/>
+          <w:rtl/>
+        </w:rPr>
+        <w:t>, השיפור יחסית זניח.</w:t>
+      </w:r>
+    </w:p>
+    <w:p>
+      <w:pPr>
+        <w:tabs>
+          <w:tab w:val="left" w:pos="5351"/>
+        </w:tabs>
+        <w:spacing w:after="0"/>
+        <w:rPr>
           <w:sz w:val="30"/>
           <w:szCs w:val="30"/>
           <w:rtl/>
@@ -4085,7 +4733,47 @@
           <w:szCs w:val="30"/>
           <w:rtl/>
         </w:rPr>
-        <w:t xml:space="preserve"> השתפרה בצורה ניכרת, זאת בגלל העובדה שציינו קודם, שכעת המילון קטן, וכך בגלל שמילון מספק פיצרים איכותיים, המסווג יכל לסווג בצורה טובה, ללא צורך לנחש, בין ביקורת חיובית לשלילית.</w:t>
+        <w:t xml:space="preserve"> השתפרה בצורה ניכרת, זאת בגלל העובדה שציינו קודם, שכעת המילון קטן, וכך בגלל שמילון מספק </w:t>
+      </w:r>
+      <w:proofErr w:type="spellStart"/>
+      <w:r>
+        <w:rPr>
+          <w:rFonts w:hint="cs"/>
+          <w:sz w:val="30"/>
+          <w:szCs w:val="30"/>
+          <w:rtl/>
+        </w:rPr>
+        <w:t>פיצרים</w:t>
+      </w:r>
+      <w:proofErr w:type="spellEnd"/>
+      <w:r>
+        <w:rPr>
+          <w:rFonts w:hint="cs"/>
+          <w:sz w:val="30"/>
+          <w:szCs w:val="30"/>
+          <w:rtl/>
+        </w:rPr>
+        <w:t xml:space="preserve"> איכותיים, המסווג </w:t>
+      </w:r>
+      <w:proofErr w:type="spellStart"/>
+      <w:r>
+        <w:rPr>
+          <w:rFonts w:hint="cs"/>
+          <w:sz w:val="30"/>
+          <w:szCs w:val="30"/>
+          <w:rtl/>
+        </w:rPr>
+        <w:t>יכל</w:t>
+      </w:r>
+      <w:proofErr w:type="spellEnd"/>
+      <w:r>
+        <w:rPr>
+          <w:rFonts w:hint="cs"/>
+          <w:sz w:val="30"/>
+          <w:szCs w:val="30"/>
+          <w:rtl/>
+        </w:rPr>
+        <w:t xml:space="preserve"> לסווג בצורה טובה, ללא צורך לנחש, בין ביקורת חיובית לשלילית.</w:t>
       </w:r>
     </w:p>
     <w:p>
@@ -4100,7 +4788,6 @@
         </w:tabs>
         <w:spacing w:after="0"/>
         <w:rPr>
-          <w:rFonts w:hint="cs"/>
           <w:sz w:val="30"/>
           <w:szCs w:val="30"/>
         </w:rPr>
@@ -4114,6 +4801,7 @@
         </w:rPr>
         <w:t xml:space="preserve">רמת הסיווג של המסווג </w:t>
       </w:r>
+      <w:proofErr w:type="spellStart"/>
       <w:r>
         <w:rPr>
           <w:sz w:val="30"/>
@@ -4121,6 +4809,7 @@
         </w:rPr>
         <w:t>knn</w:t>
       </w:r>
+      <w:proofErr w:type="spellEnd"/>
       <w:r>
         <w:rPr>
           <w:rFonts w:hint="cs"/>
@@ -4156,20 +4845,39 @@
         </w:tabs>
         <w:spacing w:after="0"/>
         <w:rPr>
-          <w:rFonts w:hint="cs"/>
-          <w:sz w:val="30"/>
-          <w:szCs w:val="30"/>
-          <w:rtl/>
-        </w:rPr>
-      </w:pPr>
-      <w:r>
-        <w:rPr>
-          <w:rFonts w:hint="cs"/>
-          <w:sz w:val="30"/>
-          <w:szCs w:val="30"/>
-          <w:rtl/>
-        </w:rPr>
-        <w:t>לכן, חישוב המרחק האוקלידי, אכן יותר משמעותי על מיליון אשר מספק הבחנה טובה בין 2 סוגי הביקורת ולכן לדעתנו היה שיפור יחסית די ניכר.</w:t>
+          <w:sz w:val="30"/>
+          <w:szCs w:val="30"/>
+          <w:rtl/>
+        </w:rPr>
+      </w:pPr>
+      <w:r>
+        <w:rPr>
+          <w:rFonts w:hint="cs"/>
+          <w:sz w:val="30"/>
+          <w:szCs w:val="30"/>
+          <w:rtl/>
+        </w:rPr>
+        <w:t xml:space="preserve">לכן, חישוב המרחק </w:t>
+      </w:r>
+      <w:proofErr w:type="spellStart"/>
+      <w:r>
+        <w:rPr>
+          <w:rFonts w:hint="cs"/>
+          <w:sz w:val="30"/>
+          <w:szCs w:val="30"/>
+          <w:rtl/>
+        </w:rPr>
+        <w:t>האוקלידי</w:t>
+      </w:r>
+      <w:proofErr w:type="spellEnd"/>
+      <w:r>
+        <w:rPr>
+          <w:rFonts w:hint="cs"/>
+          <w:sz w:val="30"/>
+          <w:szCs w:val="30"/>
+          <w:rtl/>
+        </w:rPr>
+        <w:t>, אכן יותר משמעותי על מיליון אשר מספק הבחנה טובה בין 2 סוגי הביקורת ולכן לדעתנו היה שיפור יחסית די ניכר.</w:t>
       </w:r>
     </w:p>
     <w:p>
@@ -4936,6 +5644,7 @@
   <w:style w:type="character" w:default="1" w:styleId="a0">
     <w:name w:val="Default Paragraph Font"/>
     <w:uiPriority w:val="1"/>
+    <w:semiHidden/>
     <w:unhideWhenUsed/>
   </w:style>
   <w:style w:type="table" w:default="1" w:styleId="a1">
@@ -5323,7 +6032,7 @@
 </file>
 
 <file path=customXml/itemProps1.xml><?xml version="1.0" encoding="utf-8"?>
-<ds:datastoreItem xmlns:ds="http://schemas.openxmlformats.org/officeDocument/2006/customXml" ds:itemID="{CE424411-80CB-4FC5-A57A-9DE09E3E38CF}">
+<ds:datastoreItem xmlns:ds="http://schemas.openxmlformats.org/officeDocument/2006/customXml" ds:itemID="{56DF7B75-493E-4DCF-AFA8-6903CBF875CA}">
   <ds:schemaRefs>
     <ds:schemaRef ds:uri="http://schemas.openxmlformats.org/officeDocument/2006/bibliography"/>
   </ds:schemaRefs>

</xml_diff>